<commit_message>
Updated 3d parts and started migrating to DF robot motor board
</commit_message>
<xml_diff>
--- a/kit making/3D bolt connectors/Bolt Connectors 3D printing Index.docx
+++ b/kit making/3D bolt connectors/Bolt Connectors 3D printing Index.docx
@@ -1,6 +1,6 @@
 
 <file path=word/document.xml><?xml version="1.0" encoding="utf-8"?>
-<w:document xmlns:wpc="http://schemas.microsoft.com/office/word/2010/wordprocessingCanvas" xmlns:cx="http://schemas.microsoft.com/office/drawing/2014/chartex" xmlns:cx1="http://schemas.microsoft.com/office/drawing/2015/9/8/chartex" xmlns:cx2="http://schemas.microsoft.com/office/drawing/2015/10/21/chartex" xmlns:cx3="http://schemas.microsoft.com/office/drawing/2016/5/9/chartex" xmlns:cx4="http://schemas.microsoft.com/office/drawing/2016/5/10/chartex" xmlns:cx5="http://schemas.microsoft.com/office/drawing/2016/5/11/chartex" xmlns:cx6="http://schemas.microsoft.com/office/drawing/2016/5/12/chartex" xmlns:cx7="http://schemas.microsoft.com/office/drawing/2016/5/13/chartex" xmlns:cx8="http://schemas.microsoft.com/office/drawing/2016/5/14/chartex" xmlns:mc="http://schemas.openxmlformats.org/markup-compatibility/2006" xmlns:aink="http://schemas.microsoft.com/office/drawing/2016/ink" xmlns:am3d="http://schemas.microsoft.com/office/drawing/2017/model3d" xmlns:o="urn:schemas-microsoft-com:office:office" xmlns:oel="http://schemas.microsoft.com/office/2019/extlst" xmlns:r="http://schemas.openxmlformats.org/officeDocument/2006/relationships" xmlns:m="http://schemas.openxmlformats.org/officeDocument/2006/math" xmlns:v="urn:schemas-microsoft-com:vml" xmlns:wp14="http://schemas.microsoft.com/office/word/2010/wordprocessingDrawing" xmlns:wp="http://schemas.openxmlformats.org/drawingml/2006/wordprocessingDrawing" xmlns:w10="urn:schemas-microsoft-com:office:word" xmlns:w="http://schemas.openxmlformats.org/wordprocessingml/2006/main" xmlns:w14="http://schemas.microsoft.com/office/word/2010/wordml" xmlns:w15="http://schemas.microsoft.com/office/word/2012/wordml" xmlns:w16cex="http://schemas.microsoft.com/office/word/2018/wordml/cex" xmlns:w16cid="http://schemas.microsoft.com/office/word/2016/wordml/cid" xmlns:w16="http://schemas.microsoft.com/office/word/2018/wordml" xmlns:w16sdtdh="http://schemas.microsoft.com/office/word/2020/wordml/sdtdatahash" xmlns:w16se="http://schemas.microsoft.com/office/word/2015/wordml/symex" xmlns:wpg="http://schemas.microsoft.com/office/word/2010/wordprocessingGroup" xmlns:wpi="http://schemas.microsoft.com/office/word/2010/wordprocessingInk" xmlns:wne="http://schemas.microsoft.com/office/word/2006/wordml" xmlns:wps="http://schemas.microsoft.com/office/word/2010/wordprocessingShape" mc:Ignorable="w14 w15 w16se w16cid w16 w16cex w16sdtdh wp14">
+<w:document xmlns:wpc="http://schemas.microsoft.com/office/word/2010/wordprocessingCanvas" xmlns:cx="http://schemas.microsoft.com/office/drawing/2014/chartex" xmlns:cx1="http://schemas.microsoft.com/office/drawing/2015/9/8/chartex" xmlns:cx2="http://schemas.microsoft.com/office/drawing/2015/10/21/chartex" xmlns:cx3="http://schemas.microsoft.com/office/drawing/2016/5/9/chartex" xmlns:cx4="http://schemas.microsoft.com/office/drawing/2016/5/10/chartex" xmlns:cx5="http://schemas.microsoft.com/office/drawing/2016/5/11/chartex" xmlns:cx6="http://schemas.microsoft.com/office/drawing/2016/5/12/chartex" xmlns:cx7="http://schemas.microsoft.com/office/drawing/2016/5/13/chartex" xmlns:cx8="http://schemas.microsoft.com/office/drawing/2016/5/14/chartex" xmlns:mc="http://schemas.openxmlformats.org/markup-compatibility/2006" xmlns:aink="http://schemas.microsoft.com/office/drawing/2016/ink" xmlns:am3d="http://schemas.microsoft.com/office/drawing/2017/model3d" xmlns:o="urn:schemas-microsoft-com:office:office" xmlns:oel="http://schemas.microsoft.com/office/2019/extlst" xmlns:r="http://schemas.openxmlformats.org/officeDocument/2006/relationships" xmlns:m="http://schemas.openxmlformats.org/officeDocument/2006/math" xmlns:v="urn:schemas-microsoft-com:vml" xmlns:wp14="http://schemas.microsoft.com/office/word/2010/wordprocessingDrawing" xmlns:wp="http://schemas.openxmlformats.org/drawingml/2006/wordprocessingDrawing" xmlns:w10="urn:schemas-microsoft-com:office:word" xmlns:w="http://schemas.openxmlformats.org/wordprocessingml/2006/main" xmlns:w14="http://schemas.microsoft.com/office/word/2010/wordml" xmlns:w15="http://schemas.microsoft.com/office/word/2012/wordml" xmlns:w16cex="http://schemas.microsoft.com/office/word/2018/wordml/cex" xmlns:w16cid="http://schemas.microsoft.com/office/word/2016/wordml/cid" xmlns:w16="http://schemas.microsoft.com/office/word/2018/wordml" xmlns:w16du="http://schemas.microsoft.com/office/word/2023/wordml/word16du" xmlns:w16sdtdh="http://schemas.microsoft.com/office/word/2020/wordml/sdtdatahash" xmlns:w16se="http://schemas.microsoft.com/office/word/2015/wordml/symex" xmlns:wpg="http://schemas.microsoft.com/office/word/2010/wordprocessingGroup" xmlns:wpi="http://schemas.microsoft.com/office/word/2010/wordprocessingInk" xmlns:wne="http://schemas.microsoft.com/office/word/2006/wordml" xmlns:wps="http://schemas.microsoft.com/office/word/2010/wordprocessingShape" mc:Ignorable="w14 w15 w16se w16cid w16 w16cex w16sdtdh w16du wp14">
   <w:body>
     <w:p>
       <w:pPr>
@@ -19,7 +19,27 @@
           <w:sz w:val="28"/>
           <w:szCs w:val="28"/>
         </w:rPr>
-        <w:t>Mecko Robotics Intention Kit</w:t>
+        <w:t>BitMakeLab</w:t>
+      </w:r>
+      <w:r>
+        <w:rPr>
+          <w:b/>
+          <w:bCs/>
+          <w:noProof/>
+          <w:sz w:val="28"/>
+          <w:szCs w:val="28"/>
+        </w:rPr>
+        <w:t xml:space="preserve"> Kit</w:t>
+      </w:r>
+      <w:r>
+        <w:rPr>
+          <w:b/>
+          <w:bCs/>
+          <w:noProof/>
+          <w:sz w:val="28"/>
+          <w:szCs w:val="28"/>
+        </w:rPr>
+        <w:t xml:space="preserve"> v0.5</w:t>
       </w:r>
     </w:p>
     <w:tbl>
@@ -29,14 +49,15 @@
         <w:tblLook w:val="04A0" w:firstRow="1" w:lastRow="0" w:firstColumn="1" w:lastColumn="0" w:noHBand="0" w:noVBand="1"/>
       </w:tblPr>
       <w:tblGrid>
-        <w:gridCol w:w="4866"/>
-        <w:gridCol w:w="4511"/>
+        <w:gridCol w:w="3756"/>
+        <w:gridCol w:w="3721"/>
         <w:gridCol w:w="1079"/>
+        <w:gridCol w:w="1900"/>
       </w:tblGrid>
       <w:tr>
         <w:tc>
           <w:tcPr>
-            <w:tcW w:w="4866" w:type="dxa"/>
+            <w:tcW w:w="3756" w:type="dxa"/>
           </w:tcPr>
           <w:p>
             <w:pPr>
@@ -56,7 +77,7 @@
         </w:tc>
         <w:tc>
           <w:tcPr>
-            <w:tcW w:w="4511" w:type="dxa"/>
+            <w:tcW w:w="3721" w:type="dxa"/>
           </w:tcPr>
           <w:p>
             <w:pPr>
@@ -77,6 +98,7 @@
         <w:tc>
           <w:tcPr>
             <w:tcW w:w="1079" w:type="dxa"/>
+            <w:shd w:val="clear" w:color="auto" w:fill="auto"/>
           </w:tcPr>
           <w:p>
             <w:pPr>
@@ -91,6 +113,27 @@
                 <w:bCs/>
               </w:rPr>
               <w:t>Quantity Per Kit</w:t>
+            </w:r>
+          </w:p>
+        </w:tc>
+        <w:tc>
+          <w:tcPr>
+            <w:tcW w:w="1900" w:type="dxa"/>
+            <w:shd w:val="clear" w:color="auto" w:fill="auto"/>
+          </w:tcPr>
+          <w:p>
+            <w:pPr>
+              <w:rPr>
+                <w:b/>
+                <w:bCs/>
+              </w:rPr>
+            </w:pPr>
+            <w:r>
+              <w:rPr>
+                <w:b/>
+                <w:bCs/>
+              </w:rPr>
+              <w:t>Post print</w:t>
             </w:r>
           </w:p>
         </w:tc>
@@ -98,18 +141,24 @@
       <w:tr>
         <w:tc>
           <w:tcPr>
-            <w:tcW w:w="4866" w:type="dxa"/>
-          </w:tcPr>
-          <w:p>
-            <w:r>
+            <w:tcW w:w="3756" w:type="dxa"/>
+            <w:shd w:val="clear" w:color="auto" w:fill="auto"/>
+          </w:tcPr>
+          <w:p>
+            <w:pPr>
               <w:rPr>
                 <w:noProof/>
               </w:rPr>
+            </w:pPr>
+            <w:r>
+              <w:rPr>
+                <w:noProof/>
+              </w:rPr>
               <w:drawing>
-                <wp:inline distT="0" distB="0" distL="0" distR="0" wp14:anchorId="420F8763" wp14:editId="73E76E6C">
-                  <wp:extent cx="1897380" cy="1399796"/>
-                  <wp:effectExtent l="0" t="0" r="7620" b="0"/>
-                  <wp:docPr id="1785327771" name="Picture 1"/>
+                <wp:inline distT="0" distB="0" distL="0" distR="0" wp14:anchorId="04536C17" wp14:editId="0935A947">
+                  <wp:extent cx="1645920" cy="892834"/>
+                  <wp:effectExtent l="0" t="0" r="0" b="2540"/>
+                  <wp:docPr id="921760189" name="Picture 1"/>
                   <wp:cNvGraphicFramePr>
                     <a:graphicFrameLocks xmlns:a="http://schemas.openxmlformats.org/drawingml/2006/main" noChangeAspect="1"/>
                   </wp:cNvGraphicFramePr>
@@ -117,119 +166,7 @@
                     <a:graphicData uri="http://schemas.openxmlformats.org/drawingml/2006/picture">
                       <pic:pic xmlns:pic="http://schemas.openxmlformats.org/drawingml/2006/picture">
                         <pic:nvPicPr>
-                          <pic:cNvPr id="1785327771" name=""/>
-                          <pic:cNvPicPr/>
-                        </pic:nvPicPr>
-                        <pic:blipFill>
-                          <a:blip r:embed="rId4"/>
-                          <a:stretch>
-                            <a:fillRect/>
-                          </a:stretch>
-                        </pic:blipFill>
-                        <pic:spPr>
-                          <a:xfrm>
-                            <a:off x="0" y="0"/>
-                            <a:ext cx="1902987" cy="1403933"/>
-                          </a:xfrm>
-                          <a:prstGeom prst="rect">
-                            <a:avLst/>
-                          </a:prstGeom>
-                        </pic:spPr>
-                      </pic:pic>
-                    </a:graphicData>
-                  </a:graphic>
-                </wp:inline>
-              </w:drawing>
-            </w:r>
-          </w:p>
-        </w:tc>
-        <w:tc>
-          <w:tcPr>
-            <w:tcW w:w="4511" w:type="dxa"/>
-          </w:tcPr>
-          <w:p>
-            <w:pPr>
-              <w:rPr>
-                <w:b/>
-                <w:bCs/>
-              </w:rPr>
-            </w:pPr>
-            <w:r>
-              <w:rPr>
-                <w:b/>
-                <w:bCs/>
-              </w:rPr>
-              <w:t>adafruit_feather_7seg_</w:t>
-            </w:r>
-            <w:proofErr w:type="gramStart"/>
-            <w:r>
-              <w:rPr>
-                <w:b/>
-                <w:bCs/>
-              </w:rPr>
-              <w:t>led</w:t>
-            </w:r>
-            <w:proofErr w:type="gramEnd"/>
-          </w:p>
-          <w:p>
-            <w:r>
-              <w:t>_to_m6_bolt</w:t>
-            </w:r>
-          </w:p>
-          <w:p>
-            <w:r>
-              <w:t>_</w:t>
-            </w:r>
-            <w:r>
-              <w:t>x</w:t>
-            </w:r>
-            <w:r>
-              <w:t>1_2</w:t>
-            </w:r>
-            <w:r>
-              <w:t>0</w:t>
-            </w:r>
-            <w:r>
-              <w:t>m</w:t>
-            </w:r>
-          </w:p>
-          <w:p/>
-          <w:p/>
-        </w:tc>
-        <w:tc>
-          <w:tcPr>
-            <w:tcW w:w="1079" w:type="dxa"/>
-          </w:tcPr>
-          <w:p>
-            <w:r>
-              <w:t>1</w:t>
-            </w:r>
-          </w:p>
-        </w:tc>
-      </w:tr>
-      <w:tr>
-        <w:tc>
-          <w:tcPr>
-            <w:tcW w:w="4866" w:type="dxa"/>
-          </w:tcPr>
-          <w:p>
-            <w:r>
-              <w:rPr>
-                <w:noProof/>
-              </w:rPr>
-              <w:drawing>
-                <wp:inline distT="0" distB="0" distL="0" distR="0" wp14:anchorId="235EC145" wp14:editId="052931BC">
-                  <wp:extent cx="1066892" cy="480102"/>
-                  <wp:effectExtent l="0" t="0" r="0" b="0"/>
-                  <wp:docPr id="479058771" name="Picture 1" descr="A purple object with a round object on it&#10;&#10;Description automatically generated"/>
-                  <wp:cNvGraphicFramePr>
-                    <a:graphicFrameLocks xmlns:a="http://schemas.openxmlformats.org/drawingml/2006/main" noChangeAspect="1"/>
-                  </wp:cNvGraphicFramePr>
-                  <a:graphic xmlns:a="http://schemas.openxmlformats.org/drawingml/2006/main">
-                    <a:graphicData uri="http://schemas.openxmlformats.org/drawingml/2006/picture">
-                      <pic:pic xmlns:pic="http://schemas.openxmlformats.org/drawingml/2006/picture">
-                        <pic:nvPicPr>
-                          <pic:cNvPr id="479058771" name="Picture 1" descr="A purple object with a round object on it&#10;&#10;Description automatically generated"/>
+                          <pic:cNvPr id="921760189" name=""/>
                           <pic:cNvPicPr/>
                         </pic:nvPicPr>
                         <pic:blipFill>
@@ -241,7 +178,7 @@
                         <pic:spPr>
                           <a:xfrm>
                             <a:off x="0" y="0"/>
-                            <a:ext cx="1066892" cy="480102"/>
+                            <a:ext cx="1650101" cy="895102"/>
                           </a:xfrm>
                           <a:prstGeom prst="rect">
                             <a:avLst/>
@@ -257,51 +194,77 @@
         </w:tc>
         <w:tc>
           <w:tcPr>
-            <w:tcW w:w="4511" w:type="dxa"/>
-          </w:tcPr>
-          <w:p>
-            <w:pPr>
-              <w:rPr>
-                <w:b/>
-                <w:bCs/>
-              </w:rPr>
-            </w:pPr>
+            <w:tcW w:w="3721" w:type="dxa"/>
+            <w:shd w:val="clear" w:color="auto" w:fill="F2CEED" w:themeFill="accent5" w:themeFillTint="33"/>
+          </w:tcPr>
+          <w:p>
+            <w:r>
+              <w:rPr>
+                <w:b/>
+                <w:bCs/>
+              </w:rPr>
+              <w:t>CAST</w:t>
+            </w:r>
+            <w:r>
+              <w:rPr>
+                <w:b/>
+                <w:bCs/>
+              </w:rPr>
+              <w:br/>
+              <w:t>_</w:t>
+            </w:r>
             <w:proofErr w:type="spellStart"/>
             <w:r>
               <w:rPr>
                 <w:b/>
                 <w:bCs/>
               </w:rPr>
-              <w:t>battery_holder_aaa</w:t>
+              <w:t>caster_wheel</w:t>
             </w:r>
             <w:proofErr w:type="spellEnd"/>
-          </w:p>
-          <w:p>
-            <w:r>
+            <w:r>
+              <w:rPr>
+                <w:b/>
+                <w:bCs/>
+              </w:rPr>
+              <w:br/>
+            </w:r>
+            <w:r>
+              <w:rPr>
+                <w:b/>
+                <w:bCs/>
+              </w:rPr>
               <w:t>_to_m6_bolt</w:t>
             </w:r>
           </w:p>
-          <w:p>
-            <w:r>
-              <w:t>_</w:t>
-            </w:r>
-            <w:r>
-              <w:t>x</w:t>
-            </w:r>
-            <w:r>
-              <w:t>1_8m</w:t>
-            </w:r>
-          </w:p>
-          <w:p/>
-          <w:p/>
         </w:tc>
         <w:tc>
           <w:tcPr>
             <w:tcW w:w="1079" w:type="dxa"/>
+            <w:shd w:val="clear" w:color="auto" w:fill="auto"/>
           </w:tcPr>
           <w:p>
             <w:r>
               <w:t>1</w:t>
+            </w:r>
+          </w:p>
+        </w:tc>
+        <w:tc>
+          <w:tcPr>
+            <w:tcW w:w="1900" w:type="dxa"/>
+            <w:shd w:val="clear" w:color="auto" w:fill="auto"/>
+          </w:tcPr>
+          <w:p>
+            <w:pPr>
+              <w:pStyle w:val="ListParagraph"/>
+              <w:numPr>
+                <w:ilvl w:val="0"/>
+                <w:numId w:val="2"/>
+              </w:numPr>
+              <w:ind w:left="158" w:hanging="203"/>
+            </w:pPr>
+            <w:r>
+              <w:t>Superglue caster</w:t>
             </w:r>
           </w:p>
         </w:tc>
@@ -309,23 +272,19 @@
       <w:tr>
         <w:tc>
           <w:tcPr>
-            <w:tcW w:w="4866" w:type="dxa"/>
-          </w:tcPr>
-          <w:p>
-            <w:pPr>
+            <w:tcW w:w="3756" w:type="dxa"/>
+            <w:shd w:val="clear" w:color="auto" w:fill="auto"/>
+          </w:tcPr>
+          <w:p>
+            <w:r>
               <w:rPr>
                 <w:noProof/>
               </w:rPr>
-            </w:pPr>
-            <w:r>
-              <w:rPr>
-                <w:noProof/>
-              </w:rPr>
               <w:drawing>
-                <wp:inline distT="0" distB="0" distL="0" distR="0" wp14:anchorId="1FDE4719" wp14:editId="2D5A4B45">
-                  <wp:extent cx="1333616" cy="685859"/>
+                <wp:inline distT="0" distB="0" distL="0" distR="0" wp14:anchorId="5B6A317B" wp14:editId="1DA9C1C4">
+                  <wp:extent cx="1333500" cy="1038132"/>
                   <wp:effectExtent l="0" t="0" r="0" b="0"/>
-                  <wp:docPr id="1367604088" name="Picture 1" descr="A computer screen shot of a device&#10;&#10;Description automatically generated"/>
+                  <wp:docPr id="1786998566" name="Picture 1"/>
                   <wp:cNvGraphicFramePr>
                     <a:graphicFrameLocks xmlns:a="http://schemas.openxmlformats.org/drawingml/2006/main" noChangeAspect="1"/>
                   </wp:cNvGraphicFramePr>
@@ -333,7 +292,7 @@
                     <a:graphicData uri="http://schemas.openxmlformats.org/drawingml/2006/picture">
                       <pic:pic xmlns:pic="http://schemas.openxmlformats.org/drawingml/2006/picture">
                         <pic:nvPicPr>
-                          <pic:cNvPr id="1367604088" name="Picture 1" descr="A computer screen shot of a device&#10;&#10;Description automatically generated"/>
+                          <pic:cNvPr id="1786998566" name=""/>
                           <pic:cNvPicPr/>
                         </pic:nvPicPr>
                         <pic:blipFill>
@@ -345,7 +304,7 @@
                         <pic:spPr>
                           <a:xfrm>
                             <a:off x="0" y="0"/>
-                            <a:ext cx="1333616" cy="685859"/>
+                            <a:ext cx="1336529" cy="1040490"/>
                           </a:xfrm>
                           <a:prstGeom prst="rect">
                             <a:avLst/>
@@ -361,48 +320,99 @@
         </w:tc>
         <w:tc>
           <w:tcPr>
-            <w:tcW w:w="4511" w:type="dxa"/>
-          </w:tcPr>
-          <w:p>
-            <w:pPr>
-              <w:rPr>
-                <w:b/>
-                <w:bCs/>
-              </w:rPr>
-            </w:pPr>
+            <w:tcW w:w="3721" w:type="dxa"/>
+            <w:shd w:val="clear" w:color="auto" w:fill="FAE2D5" w:themeFill="accent2" w:themeFillTint="33"/>
+          </w:tcPr>
+          <w:p>
+            <w:r>
+              <w:rPr>
+                <w:b/>
+                <w:bCs/>
+              </w:rPr>
+              <w:t>DFEC</w:t>
+            </w:r>
+            <w:r>
+              <w:rPr>
+                <w:b/>
+                <w:bCs/>
+              </w:rPr>
+              <w:br/>
+            </w:r>
+            <w:r>
+              <w:rPr>
+                <w:b/>
+                <w:bCs/>
+              </w:rPr>
+              <w:t>_</w:t>
+            </w:r>
             <w:proofErr w:type="spellStart"/>
             <w:r>
               <w:rPr>
                 <w:b/>
                 <w:bCs/>
               </w:rPr>
-              <w:t>caster_wheel</w:t>
+              <w:t>dfrobot_microbit_edge_connector</w:t>
             </w:r>
             <w:proofErr w:type="spellEnd"/>
-          </w:p>
-          <w:p>
-            <w:r>
+            <w:r>
+              <w:rPr>
+                <w:b/>
+                <w:bCs/>
+              </w:rPr>
+              <w:br/>
+            </w:r>
+            <w:r>
+              <w:rPr>
+                <w:b/>
+                <w:bCs/>
+              </w:rPr>
               <w:t>_to_m6_bolt</w:t>
             </w:r>
           </w:p>
-          <w:p>
-            <w:r>
-              <w:t>_x1_10m</w:t>
-            </w:r>
-          </w:p>
           <w:p/>
         </w:tc>
         <w:tc>
           <w:tcPr>
             <w:tcW w:w="1079" w:type="dxa"/>
-          </w:tcPr>
-          <w:p/>
+            <w:shd w:val="clear" w:color="auto" w:fill="auto"/>
+          </w:tcPr>
+          <w:p>
+            <w:r>
+              <w:t>1</w:t>
+            </w:r>
+          </w:p>
+        </w:tc>
+        <w:tc>
+          <w:tcPr>
+            <w:tcW w:w="1900" w:type="dxa"/>
+            <w:shd w:val="clear" w:color="auto" w:fill="auto"/>
+          </w:tcPr>
+          <w:p>
+            <w:pPr>
+              <w:pStyle w:val="ListParagraph"/>
+              <w:numPr>
+                <w:ilvl w:val="0"/>
+                <w:numId w:val="2"/>
+              </w:numPr>
+              <w:ind w:left="158" w:hanging="203"/>
+            </w:pPr>
+            <w:r>
+              <w:t xml:space="preserve">Bolt </w:t>
+            </w:r>
+            <w:r>
+              <w:t xml:space="preserve">on </w:t>
+            </w:r>
+            <w:r>
+              <w:t>edge conn</w:t>
+            </w:r>
+          </w:p>
         </w:tc>
       </w:tr>
       <w:tr>
         <w:tc>
           <w:tcPr>
-            <w:tcW w:w="4866" w:type="dxa"/>
+            <w:tcW w:w="3756" w:type="dxa"/>
+            <w:shd w:val="clear" w:color="auto" w:fill="auto"/>
           </w:tcPr>
           <w:p>
             <w:r>
@@ -410,10 +420,10 @@
                 <w:noProof/>
               </w:rPr>
               <w:drawing>
-                <wp:inline distT="0" distB="0" distL="0" distR="0" wp14:anchorId="5A1996B8" wp14:editId="22B7F626">
-                  <wp:extent cx="2088061" cy="906859"/>
-                  <wp:effectExtent l="0" t="0" r="7620" b="7620"/>
-                  <wp:docPr id="499989212" name="Picture 1"/>
+                <wp:inline distT="0" distB="0" distL="0" distR="0" wp14:anchorId="7424A4B2" wp14:editId="3CCF32A1">
+                  <wp:extent cx="2244091" cy="1097280"/>
+                  <wp:effectExtent l="0" t="0" r="3810" b="7620"/>
+                  <wp:docPr id="223214106" name="Picture 1"/>
                   <wp:cNvGraphicFramePr>
                     <a:graphicFrameLocks xmlns:a="http://schemas.openxmlformats.org/drawingml/2006/main" noChangeAspect="1"/>
                   </wp:cNvGraphicFramePr>
@@ -421,7 +431,7 @@
                     <a:graphicData uri="http://schemas.openxmlformats.org/drawingml/2006/picture">
                       <pic:pic xmlns:pic="http://schemas.openxmlformats.org/drawingml/2006/picture">
                         <pic:nvPicPr>
-                          <pic:cNvPr id="499989212" name=""/>
+                          <pic:cNvPr id="223214106" name=""/>
                           <pic:cNvPicPr/>
                         </pic:nvPicPr>
                         <pic:blipFill>
@@ -433,7 +443,7 @@
                         <pic:spPr>
                           <a:xfrm>
                             <a:off x="0" y="0"/>
-                            <a:ext cx="2088061" cy="906859"/>
+                            <a:ext cx="2251835" cy="1101066"/>
                           </a:xfrm>
                           <a:prstGeom prst="rect">
                             <a:avLst/>
@@ -449,56 +459,118 @@
         </w:tc>
         <w:tc>
           <w:tcPr>
-            <w:tcW w:w="4511" w:type="dxa"/>
-          </w:tcPr>
-          <w:p>
-            <w:pPr>
-              <w:rPr>
-                <w:b/>
-                <w:bCs/>
-              </w:rPr>
-            </w:pPr>
+            <w:tcW w:w="3721" w:type="dxa"/>
+            <w:shd w:val="clear" w:color="auto" w:fill="CAEDFB" w:themeFill="accent4" w:themeFillTint="33"/>
+          </w:tcPr>
+          <w:p>
+            <w:r>
+              <w:rPr>
+                <w:b/>
+                <w:bCs/>
+              </w:rPr>
+              <w:t>DFMB</w:t>
+            </w:r>
+            <w:r>
+              <w:rPr>
+                <w:b/>
+                <w:bCs/>
+              </w:rPr>
+              <w:br/>
+            </w:r>
+            <w:r>
+              <w:rPr>
+                <w:b/>
+                <w:bCs/>
+              </w:rPr>
+              <w:t>_</w:t>
+            </w:r>
             <w:proofErr w:type="spellStart"/>
             <w:r>
               <w:rPr>
                 <w:b/>
                 <w:bCs/>
               </w:rPr>
-              <w:t>dfrobot_microbit_edge_connector</w:t>
+              <w:t>dfrobot_microbit_motor_board</w:t>
             </w:r>
             <w:proofErr w:type="spellEnd"/>
-          </w:p>
-          <w:p>
-            <w:r>
-              <w:t>_to_m6_bolt</w:t>
-            </w:r>
-          </w:p>
-          <w:p>
-            <w:r>
-              <w:t>x</w:t>
-            </w:r>
-            <w:r>
-              <w:t>1_32m</w:t>
-            </w:r>
-          </w:p>
-          <w:p/>
-          <w:p/>
+            <w:r>
+              <w:rPr>
+                <w:b/>
+                <w:bCs/>
+              </w:rPr>
+              <w:br/>
+              <w:t>_</w:t>
+            </w:r>
+            <w:r>
+              <w:rPr>
+                <w:b/>
+                <w:bCs/>
+              </w:rPr>
+              <w:t>to_m6_bolt</w:t>
+            </w:r>
+          </w:p>
         </w:tc>
         <w:tc>
           <w:tcPr>
             <w:tcW w:w="1079" w:type="dxa"/>
+            <w:shd w:val="clear" w:color="auto" w:fill="auto"/>
           </w:tcPr>
           <w:p>
             <w:r>
               <w:t>1</w:t>
             </w:r>
+          </w:p>
+        </w:tc>
+        <w:tc>
+          <w:tcPr>
+            <w:tcW w:w="1900" w:type="dxa"/>
+            <w:shd w:val="clear" w:color="auto" w:fill="auto"/>
+          </w:tcPr>
+          <w:p>
+            <w:pPr>
+              <w:pStyle w:val="ListParagraph"/>
+              <w:numPr>
+                <w:ilvl w:val="0"/>
+                <w:numId w:val="2"/>
+              </w:numPr>
+              <w:ind w:left="158" w:hanging="203"/>
+            </w:pPr>
+            <w:r>
+              <w:t>Superglue parts</w:t>
+            </w:r>
+          </w:p>
+          <w:p>
+            <w:pPr>
+              <w:pStyle w:val="ListParagraph"/>
+              <w:numPr>
+                <w:ilvl w:val="0"/>
+                <w:numId w:val="2"/>
+              </w:numPr>
+              <w:ind w:left="158" w:hanging="203"/>
+            </w:pPr>
+            <w:r>
+              <w:t xml:space="preserve">Bolt </w:t>
+            </w:r>
+            <w:r>
+              <w:t>on motor</w:t>
+            </w:r>
+            <w:r>
+              <w:t xml:space="preserve"> board</w:t>
+            </w:r>
+          </w:p>
+          <w:p>
+            <w:pPr>
+              <w:pStyle w:val="ListParagraph"/>
+              <w:ind w:left="158"/>
+            </w:pPr>
           </w:p>
         </w:tc>
       </w:tr>
       <w:tr>
         <w:tc>
           <w:tcPr>
-            <w:tcW w:w="4866" w:type="dxa"/>
+            <w:tcW w:w="3756" w:type="dxa"/>
+            <w:shd w:val="clear" w:color="auto" w:fill="auto"/>
           </w:tcPr>
           <w:p>
             <w:r>
@@ -506,10 +578,10 @@
                 <w:noProof/>
               </w:rPr>
               <w:drawing>
-                <wp:inline distT="0" distB="0" distL="0" distR="0" wp14:anchorId="1727673D" wp14:editId="5DB04BB3">
-                  <wp:extent cx="853514" cy="708721"/>
+                <wp:inline distT="0" distB="0" distL="0" distR="0" wp14:anchorId="2EF25ADF" wp14:editId="2294E2EC">
+                  <wp:extent cx="853440" cy="712376"/>
                   <wp:effectExtent l="0" t="0" r="3810" b="0"/>
-                  <wp:docPr id="1860332212" name="Picture 1" descr="A close-up of a piece of metal&#10;&#10;Description automatically generated"/>
+                  <wp:docPr id="215989087" name="Picture 1"/>
                   <wp:cNvGraphicFramePr>
                     <a:graphicFrameLocks xmlns:a="http://schemas.openxmlformats.org/drawingml/2006/main" noChangeAspect="1"/>
                   </wp:cNvGraphicFramePr>
@@ -517,7 +589,7 @@
                     <a:graphicData uri="http://schemas.openxmlformats.org/drawingml/2006/picture">
                       <pic:pic xmlns:pic="http://schemas.openxmlformats.org/drawingml/2006/picture">
                         <pic:nvPicPr>
-                          <pic:cNvPr id="1860332212" name="Picture 1" descr="A close-up of a piece of metal&#10;&#10;Description automatically generated"/>
+                          <pic:cNvPr id="1641991413" name=""/>
                           <pic:cNvPicPr/>
                         </pic:nvPicPr>
                         <pic:blipFill>
@@ -529,7 +601,7 @@
                         <pic:spPr>
                           <a:xfrm>
                             <a:off x="0" y="0"/>
-                            <a:ext cx="853514" cy="708721"/>
+                            <a:ext cx="856608" cy="715020"/>
                           </a:xfrm>
                           <a:prstGeom prst="rect">
                             <a:avLst/>
@@ -545,15 +617,31 @@
         </w:tc>
         <w:tc>
           <w:tcPr>
-            <w:tcW w:w="4511" w:type="dxa"/>
-          </w:tcPr>
-          <w:p>
-            <w:pPr>
-              <w:rPr>
-                <w:b/>
-                <w:bCs/>
-              </w:rPr>
-            </w:pPr>
+            <w:tcW w:w="3721" w:type="dxa"/>
+            <w:shd w:val="clear" w:color="auto" w:fill="CAEDFB" w:themeFill="accent4" w:themeFillTint="33"/>
+          </w:tcPr>
+          <w:p>
+            <w:r>
+              <w:rPr>
+                <w:b/>
+                <w:bCs/>
+              </w:rPr>
+              <w:t>KILF</w:t>
+            </w:r>
+            <w:r>
+              <w:rPr>
+                <w:b/>
+                <w:bCs/>
+              </w:rPr>
+              <w:br/>
+            </w:r>
+            <w:r>
+              <w:rPr>
+                <w:b/>
+                <w:bCs/>
+              </w:rPr>
+              <w:t>_</w:t>
+            </w:r>
             <w:proofErr w:type="spellStart"/>
             <w:r>
               <w:rPr>
@@ -563,43 +651,59 @@
               <w:t>kitronik_line_follower</w:t>
             </w:r>
             <w:proofErr w:type="spellEnd"/>
-          </w:p>
-          <w:p>
-            <w:r>
+            <w:r>
+              <w:rPr>
+                <w:b/>
+                <w:bCs/>
+              </w:rPr>
+              <w:br/>
+            </w:r>
+            <w:r>
+              <w:rPr>
+                <w:b/>
+                <w:bCs/>
+              </w:rPr>
               <w:t>_to_m6_bolt</w:t>
             </w:r>
           </w:p>
-          <w:p>
-            <w:r>
-              <w:t>_</w:t>
-            </w:r>
-            <w:r>
-              <w:t>x</w:t>
-            </w:r>
-            <w:r>
-              <w:t>1_9m</w:t>
-            </w:r>
-          </w:p>
           <w:p/>
         </w:tc>
         <w:tc>
           <w:tcPr>
             <w:tcW w:w="1079" w:type="dxa"/>
+            <w:shd w:val="clear" w:color="auto" w:fill="auto"/>
           </w:tcPr>
           <w:p>
             <w:r>
               <w:t>1</w:t>
+            </w:r>
+          </w:p>
+        </w:tc>
+        <w:tc>
+          <w:tcPr>
+            <w:tcW w:w="1900" w:type="dxa"/>
+            <w:shd w:val="clear" w:color="auto" w:fill="auto"/>
+          </w:tcPr>
+          <w:p>
+            <w:pPr>
+              <w:pStyle w:val="ListParagraph"/>
+              <w:numPr>
+                <w:ilvl w:val="0"/>
+                <w:numId w:val="2"/>
+              </w:numPr>
+              <w:ind w:left="158" w:hanging="203"/>
+            </w:pPr>
+            <w:r>
+              <w:t>Hot glue line follower</w:t>
             </w:r>
           </w:p>
         </w:tc>
       </w:tr>
       <w:tr>
-        <w:trPr>
-          <w:trHeight w:val="2137"/>
-        </w:trPr>
-        <w:tc>
-          <w:tcPr>
-            <w:tcW w:w="4866" w:type="dxa"/>
+        <w:tc>
+          <w:tcPr>
+            <w:tcW w:w="3756" w:type="dxa"/>
+            <w:shd w:val="clear" w:color="auto" w:fill="auto"/>
           </w:tcPr>
           <w:p>
             <w:r>
@@ -607,10 +711,10 @@
                 <w:noProof/>
               </w:rPr>
               <w:drawing>
-                <wp:inline distT="0" distB="0" distL="0" distR="0" wp14:anchorId="1735F564" wp14:editId="0C13C231">
-                  <wp:extent cx="2187130" cy="1257409"/>
-                  <wp:effectExtent l="0" t="0" r="3810" b="0"/>
-                  <wp:docPr id="650465349" name="Picture 1"/>
+                <wp:inline distT="0" distB="0" distL="0" distR="0" wp14:anchorId="1E230815" wp14:editId="40F9DCAE">
+                  <wp:extent cx="1249680" cy="882542"/>
+                  <wp:effectExtent l="0" t="0" r="7620" b="0"/>
+                  <wp:docPr id="1696336134" name="Picture 1"/>
                   <wp:cNvGraphicFramePr>
                     <a:graphicFrameLocks xmlns:a="http://schemas.openxmlformats.org/drawingml/2006/main" noChangeAspect="1"/>
                   </wp:cNvGraphicFramePr>
@@ -618,7 +722,7 @@
                     <a:graphicData uri="http://schemas.openxmlformats.org/drawingml/2006/picture">
                       <pic:pic xmlns:pic="http://schemas.openxmlformats.org/drawingml/2006/picture">
                         <pic:nvPicPr>
-                          <pic:cNvPr id="650465349" name=""/>
+                          <pic:cNvPr id="1696336134" name=""/>
                           <pic:cNvPicPr/>
                         </pic:nvPicPr>
                         <pic:blipFill>
@@ -630,7 +734,7 @@
                         <pic:spPr>
                           <a:xfrm>
                             <a:off x="0" y="0"/>
-                            <a:ext cx="2187130" cy="1257409"/>
+                            <a:ext cx="1254662" cy="886060"/>
                           </a:xfrm>
                           <a:prstGeom prst="rect">
                             <a:avLst/>
@@ -646,57 +750,100 @@
         </w:tc>
         <w:tc>
           <w:tcPr>
-            <w:tcW w:w="4511" w:type="dxa"/>
-          </w:tcPr>
-          <w:p>
-            <w:pPr>
-              <w:rPr>
-                <w:b/>
-                <w:bCs/>
-              </w:rPr>
-            </w:pPr>
-            <w:proofErr w:type="spellStart"/>
-            <w:r>
-              <w:rPr>
-                <w:b/>
-                <w:bCs/>
-              </w:rPr>
-              <w:t>kitronik_robotics_board</w:t>
-            </w:r>
-            <w:proofErr w:type="spellEnd"/>
-          </w:p>
-          <w:p>
-            <w:r>
+            <w:tcW w:w="3721" w:type="dxa"/>
+            <w:shd w:val="clear" w:color="auto" w:fill="FFFF99"/>
+          </w:tcPr>
+          <w:p>
+            <w:r>
+              <w:rPr>
+                <w:b/>
+                <w:bCs/>
+              </w:rPr>
+              <w:t>LP#1</w:t>
+            </w:r>
+            <w:r>
+              <w:rPr>
+                <w:b/>
+                <w:bCs/>
+              </w:rPr>
+              <w:br/>
+            </w:r>
+            <w:r>
+              <w:rPr>
+                <w:b/>
+                <w:bCs/>
+              </w:rPr>
+              <w:t>_lplate#1</w:t>
+            </w:r>
+            <w:r>
+              <w:rPr>
+                <w:b/>
+                <w:bCs/>
+              </w:rPr>
+              <w:br/>
+            </w:r>
+            <w:r>
+              <w:rPr>
+                <w:b/>
+                <w:bCs/>
+              </w:rPr>
               <w:t>_to_m6_bolt</w:t>
             </w:r>
           </w:p>
-          <w:p>
-            <w:r>
-              <w:t>_</w:t>
-            </w:r>
-            <w:r>
-              <w:t>x</w:t>
-            </w:r>
-            <w:r>
-              <w:t>1_42m</w:t>
-            </w:r>
-          </w:p>
+          <w:p/>
         </w:tc>
         <w:tc>
           <w:tcPr>
             <w:tcW w:w="1079" w:type="dxa"/>
-          </w:tcPr>
-          <w:p>
-            <w:r>
-              <w:t>1</w:t>
+            <w:shd w:val="clear" w:color="auto" w:fill="auto"/>
+          </w:tcPr>
+          <w:p>
+            <w:r>
+              <w:t>2</w:t>
+            </w:r>
+          </w:p>
+        </w:tc>
+        <w:tc>
+          <w:tcPr>
+            <w:tcW w:w="1900" w:type="dxa"/>
+            <w:shd w:val="clear" w:color="auto" w:fill="auto"/>
+          </w:tcPr>
+          <w:p>
+            <w:pPr>
+              <w:pStyle w:val="ListParagraph"/>
+              <w:numPr>
+                <w:ilvl w:val="0"/>
+                <w:numId w:val="2"/>
+              </w:numPr>
+              <w:ind w:left="158" w:hanging="203"/>
+            </w:pPr>
+            <w:r>
+              <w:t>Superglue parts</w:t>
+            </w:r>
+          </w:p>
+          <w:p>
+            <w:pPr>
+              <w:pStyle w:val="ListParagraph"/>
+              <w:numPr>
+                <w:ilvl w:val="0"/>
+                <w:numId w:val="2"/>
+              </w:numPr>
+              <w:ind w:left="158" w:hanging="203"/>
+            </w:pPr>
+            <w:r>
+              <w:t>Shape hole 6mm</w:t>
             </w:r>
           </w:p>
         </w:tc>
       </w:tr>
       <w:tr>
-        <w:tc>
-          <w:tcPr>
-            <w:tcW w:w="4866" w:type="dxa"/>
+        <w:trPr>
+          <w:trHeight w:val="2532"/>
+        </w:trPr>
+        <w:tc>
+          <w:tcPr>
+            <w:tcW w:w="3756" w:type="dxa"/>
+            <w:shd w:val="clear" w:color="auto" w:fill="auto"/>
           </w:tcPr>
           <w:p>
             <w:r>
@@ -704,10 +851,10 @@
                 <w:noProof/>
               </w:rPr>
               <w:drawing>
-                <wp:inline distT="0" distB="0" distL="0" distR="0" wp14:anchorId="705700F1" wp14:editId="54CC0720">
-                  <wp:extent cx="1158340" cy="754445"/>
-                  <wp:effectExtent l="0" t="0" r="3810" b="7620"/>
-                  <wp:docPr id="1111937425" name="Picture 1" descr="A close-up of a couple of square objects&#10;&#10;Description automatically generated"/>
+                <wp:inline distT="0" distB="0" distL="0" distR="0" wp14:anchorId="3266E40C" wp14:editId="30477D46">
+                  <wp:extent cx="2156460" cy="791775"/>
+                  <wp:effectExtent l="0" t="0" r="0" b="8890"/>
+                  <wp:docPr id="1598140847" name="Picture 1"/>
                   <wp:cNvGraphicFramePr>
                     <a:graphicFrameLocks xmlns:a="http://schemas.openxmlformats.org/drawingml/2006/main" noChangeAspect="1"/>
                   </wp:cNvGraphicFramePr>
@@ -715,7 +862,7 @@
                     <a:graphicData uri="http://schemas.openxmlformats.org/drawingml/2006/picture">
                       <pic:pic xmlns:pic="http://schemas.openxmlformats.org/drawingml/2006/picture">
                         <pic:nvPicPr>
-                          <pic:cNvPr id="1111937425" name="Picture 1" descr="A close-up of a couple of square objects&#10;&#10;Description automatically generated"/>
+                          <pic:cNvPr id="1598140847" name=""/>
                           <pic:cNvPicPr/>
                         </pic:nvPicPr>
                         <pic:blipFill>
@@ -727,7 +874,7 @@
                         <pic:spPr>
                           <a:xfrm>
                             <a:off x="0" y="0"/>
-                            <a:ext cx="1158340" cy="754445"/>
+                            <a:ext cx="2184653" cy="802126"/>
                           </a:xfrm>
                           <a:prstGeom prst="rect">
                             <a:avLst/>
@@ -743,71 +890,84 @@
         </w:tc>
         <w:tc>
           <w:tcPr>
-            <w:tcW w:w="4511" w:type="dxa"/>
-          </w:tcPr>
-          <w:p>
-            <w:pPr>
-              <w:rPr>
-                <w:b/>
-                <w:bCs/>
-              </w:rPr>
-            </w:pPr>
-            <w:r>
-              <w:rPr>
-                <w:b/>
-                <w:bCs/>
-              </w:rPr>
-              <w:t>l</w:t>
-            </w:r>
-            <w:r>
-              <w:rPr>
-                <w:b/>
-                <w:bCs/>
-              </w:rPr>
-              <w:t>plate#1</w:t>
-            </w:r>
-          </w:p>
-          <w:p>
-            <w:r>
+            <w:tcW w:w="3721" w:type="dxa"/>
+            <w:shd w:val="clear" w:color="auto" w:fill="FFFF99"/>
+          </w:tcPr>
+          <w:p>
+            <w:r>
+              <w:rPr>
+                <w:b/>
+                <w:bCs/>
+              </w:rPr>
+              <w:t>LP#2</w:t>
+            </w:r>
+            <w:r>
+              <w:rPr>
+                <w:b/>
+                <w:bCs/>
+              </w:rPr>
+              <w:br/>
+            </w:r>
+            <w:r>
+              <w:rPr>
+                <w:b/>
+                <w:bCs/>
+              </w:rPr>
+              <w:t>_lplate#2</w:t>
+            </w:r>
+            <w:r>
+              <w:rPr>
+                <w:b/>
+                <w:bCs/>
+              </w:rPr>
+              <w:br/>
+            </w:r>
+            <w:r>
+              <w:rPr>
+                <w:b/>
+                <w:bCs/>
+              </w:rPr>
               <w:t>_to_m6_bolt</w:t>
             </w:r>
           </w:p>
-          <w:p>
-            <w:r>
-              <w:rPr>
-                <w:b/>
-                <w:bCs/>
-              </w:rPr>
-              <w:t>_</w:t>
-            </w:r>
-            <w:r>
-              <w:rPr>
-                <w:b/>
-                <w:bCs/>
-              </w:rPr>
-              <w:t>x</w:t>
-            </w:r>
-            <w:r>
-              <w:rPr>
-                <w:b/>
-                <w:bCs/>
-              </w:rPr>
+          <w:p/>
+        </w:tc>
+        <w:tc>
+          <w:tcPr>
+            <w:tcW w:w="1079" w:type="dxa"/>
+            <w:shd w:val="clear" w:color="auto" w:fill="auto"/>
+          </w:tcPr>
+          <w:p>
+            <w:r>
               <w:t>2</w:t>
             </w:r>
-            <w:r>
-              <w:t>_28m</w:t>
-            </w:r>
-          </w:p>
-          <w:p/>
-          <w:p/>
-        </w:tc>
-        <w:tc>
-          <w:tcPr>
-            <w:tcW w:w="1079" w:type="dxa"/>
-          </w:tcPr>
-          <w:p>
-            <w:r>
-              <w:t>2</w:t>
+          </w:p>
+        </w:tc>
+        <w:tc>
+          <w:tcPr>
+            <w:tcW w:w="1900" w:type="dxa"/>
+            <w:shd w:val="clear" w:color="auto" w:fill="auto"/>
+          </w:tcPr>
+          <w:p>
+            <w:pPr>
+              <w:pStyle w:val="ListParagraph"/>
+              <w:numPr>
+                <w:ilvl w:val="0"/>
+                <w:numId w:val="2"/>
+              </w:numPr>
+              <w:ind w:left="158" w:hanging="203"/>
+            </w:pPr>
+            <w:r>
+              <w:t>Superglue parts</w:t>
+            </w:r>
+          </w:p>
+          <w:p>
+            <w:pPr>
+              <w:pStyle w:val="ListParagraph"/>
+              <w:ind w:left="173"/>
+            </w:pPr>
+            <w:r>
+              <w:t>Shape hole 6mm</w:t>
             </w:r>
           </w:p>
         </w:tc>
@@ -815,7 +975,8 @@
       <w:tr>
         <w:tc>
           <w:tcPr>
-            <w:tcW w:w="4866" w:type="dxa"/>
+            <w:tcW w:w="3756" w:type="dxa"/>
+            <w:shd w:val="clear" w:color="auto" w:fill="auto"/>
           </w:tcPr>
           <w:p>
             <w:r>
@@ -823,10 +984,10 @@
                 <w:noProof/>
               </w:rPr>
               <w:drawing>
-                <wp:inline distT="0" distB="0" distL="0" distR="0" wp14:anchorId="323A2DEB" wp14:editId="7D005B4C">
-                  <wp:extent cx="2110923" cy="769687"/>
-                  <wp:effectExtent l="0" t="0" r="3810" b="0"/>
-                  <wp:docPr id="637740684" name="Picture 1" descr="A close-up of a pair of dice&#10;&#10;Description automatically generated"/>
+                <wp:inline distT="0" distB="0" distL="0" distR="0" wp14:anchorId="79305BBA" wp14:editId="4F3BE7F4">
+                  <wp:extent cx="701040" cy="581714"/>
+                  <wp:effectExtent l="0" t="0" r="3810" b="8890"/>
+                  <wp:docPr id="1207001409" name="Picture 1"/>
                   <wp:cNvGraphicFramePr>
                     <a:graphicFrameLocks xmlns:a="http://schemas.openxmlformats.org/drawingml/2006/main" noChangeAspect="1"/>
                   </wp:cNvGraphicFramePr>
@@ -834,7 +995,7 @@
                     <a:graphicData uri="http://schemas.openxmlformats.org/drawingml/2006/picture">
                       <pic:pic xmlns:pic="http://schemas.openxmlformats.org/drawingml/2006/picture">
                         <pic:nvPicPr>
-                          <pic:cNvPr id="637740684" name="Picture 1" descr="A close-up of a pair of dice&#10;&#10;Description automatically generated"/>
+                          <pic:cNvPr id="1207001409" name=""/>
                           <pic:cNvPicPr/>
                         </pic:nvPicPr>
                         <pic:blipFill>
@@ -846,7 +1007,7 @@
                         <pic:spPr>
                           <a:xfrm>
                             <a:off x="0" y="0"/>
-                            <a:ext cx="2110923" cy="769687"/>
+                            <a:ext cx="703601" cy="583839"/>
                           </a:xfrm>
                           <a:prstGeom prst="rect">
                             <a:avLst/>
@@ -862,72 +1023,92 @@
         </w:tc>
         <w:tc>
           <w:tcPr>
-            <w:tcW w:w="4511" w:type="dxa"/>
-          </w:tcPr>
-          <w:p>
-            <w:pPr>
-              <w:rPr>
-                <w:b/>
-                <w:bCs/>
-              </w:rPr>
-            </w:pPr>
-            <w:r>
-              <w:rPr>
-                <w:b/>
-                <w:bCs/>
-              </w:rPr>
-              <w:t>lplate#2</w:t>
-            </w:r>
-          </w:p>
-          <w:p>
-            <w:r>
+            <w:tcW w:w="3721" w:type="dxa"/>
+            <w:shd w:val="clear" w:color="auto" w:fill="FFFF99"/>
+          </w:tcPr>
+          <w:p>
+            <w:r>
+              <w:rPr>
+                <w:b/>
+                <w:bCs/>
+              </w:rPr>
+              <w:t>PL12</w:t>
+            </w:r>
+            <w:r>
+              <w:rPr>
+                <w:b/>
+                <w:bCs/>
+              </w:rPr>
+              <w:br/>
+            </w:r>
+            <w:r>
+              <w:rPr>
+                <w:b/>
+                <w:bCs/>
+              </w:rPr>
+              <w:t>_plate#1_2mm</w:t>
+            </w:r>
+            <w:r>
+              <w:rPr>
+                <w:b/>
+                <w:bCs/>
+              </w:rPr>
+              <w:br/>
+            </w:r>
+            <w:r>
+              <w:rPr>
+                <w:b/>
+                <w:bCs/>
+              </w:rPr>
               <w:t>_to_m6_bolt</w:t>
             </w:r>
           </w:p>
-          <w:p>
-            <w:r>
-              <w:t>_</w:t>
-            </w:r>
-            <w:r>
-              <w:t>x</w:t>
-            </w:r>
-            <w:r>
-              <w:t>1_26m</w:t>
-            </w:r>
-          </w:p>
-          <w:p/>
-          <w:p/>
         </w:tc>
         <w:tc>
           <w:tcPr>
             <w:tcW w:w="1079" w:type="dxa"/>
-          </w:tcPr>
-          <w:p>
-            <w:r>
-              <w:t>1</w:t>
-            </w:r>
+            <w:shd w:val="clear" w:color="auto" w:fill="auto"/>
+          </w:tcPr>
+          <w:p>
+            <w:r>
+              <w:t>9</w:t>
+            </w:r>
+          </w:p>
+        </w:tc>
+        <w:tc>
+          <w:tcPr>
+            <w:tcW w:w="1900" w:type="dxa"/>
+            <w:shd w:val="clear" w:color="auto" w:fill="auto"/>
+          </w:tcPr>
+          <w:p>
+            <w:pPr>
+              <w:pStyle w:val="ListParagraph"/>
+              <w:ind w:left="173"/>
+            </w:pPr>
           </w:p>
         </w:tc>
       </w:tr>
       <w:tr>
-        <w:trPr>
-          <w:trHeight w:val="2532"/>
-        </w:trPr>
-        <w:tc>
-          <w:tcPr>
-            <w:tcW w:w="4866" w:type="dxa"/>
-          </w:tcPr>
-          <w:p>
-            <w:r>
+        <w:tc>
+          <w:tcPr>
+            <w:tcW w:w="3756" w:type="dxa"/>
+            <w:shd w:val="clear" w:color="auto" w:fill="auto"/>
+          </w:tcPr>
+          <w:p>
+            <w:pPr>
               <w:rPr>
                 <w:noProof/>
               </w:rPr>
-              <w:lastRenderedPageBreak/>
+            </w:pPr>
+            <w:r>
+              <w:rPr>
+                <w:noProof/>
+              </w:rPr>
               <w:drawing>
-                <wp:inline distT="0" distB="0" distL="0" distR="0" wp14:anchorId="7EF416BB" wp14:editId="7518FE10">
-                  <wp:extent cx="617273" cy="510584"/>
-                  <wp:effectExtent l="0" t="0" r="0" b="3810"/>
-                  <wp:docPr id="603244189" name="Picture 1" descr="A blue square with a round knob&#10;&#10;Description automatically generated"/>
+                <wp:inline distT="0" distB="0" distL="0" distR="0" wp14:anchorId="28034F59" wp14:editId="2207CC18">
+                  <wp:extent cx="1272540" cy="616753"/>
+                  <wp:effectExtent l="0" t="0" r="3810" b="0"/>
+                  <wp:docPr id="336781723" name="Picture 1"/>
                   <wp:cNvGraphicFramePr>
                     <a:graphicFrameLocks xmlns:a="http://schemas.openxmlformats.org/drawingml/2006/main" noChangeAspect="1"/>
                   </wp:cNvGraphicFramePr>
@@ -935,7 +1116,7 @@
                     <a:graphicData uri="http://schemas.openxmlformats.org/drawingml/2006/picture">
                       <pic:pic xmlns:pic="http://schemas.openxmlformats.org/drawingml/2006/picture">
                         <pic:nvPicPr>
-                          <pic:cNvPr id="603244189" name="Picture 1" descr="A blue square with a round knob&#10;&#10;Description automatically generated"/>
+                          <pic:cNvPr id="336781723" name=""/>
                           <pic:cNvPicPr/>
                         </pic:nvPicPr>
                         <pic:blipFill>
@@ -947,7 +1128,7 @@
                         <pic:spPr>
                           <a:xfrm>
                             <a:off x="0" y="0"/>
-                            <a:ext cx="617273" cy="510584"/>
+                            <a:ext cx="1276395" cy="618622"/>
                           </a:xfrm>
                           <a:prstGeom prst="rect">
                             <a:avLst/>
@@ -963,80 +1144,80 @@
         </w:tc>
         <w:tc>
           <w:tcPr>
-            <w:tcW w:w="4511" w:type="dxa"/>
-          </w:tcPr>
-          <w:p>
-            <w:pPr>
-              <w:rPr>
-                <w:b/>
-                <w:bCs/>
-              </w:rPr>
-            </w:pPr>
-            <w:r>
-              <w:rPr>
-                <w:b/>
-                <w:bCs/>
-              </w:rPr>
-              <w:t>plate#1_</w:t>
-            </w:r>
-            <w:proofErr w:type="gramStart"/>
-            <w:r>
-              <w:rPr>
-                <w:b/>
-                <w:bCs/>
-              </w:rPr>
-              <w:t>2mm</w:t>
-            </w:r>
-            <w:proofErr w:type="gramEnd"/>
-          </w:p>
-          <w:p>
-            <w:r>
+            <w:tcW w:w="3721" w:type="dxa"/>
+            <w:shd w:val="clear" w:color="auto" w:fill="FFFF99"/>
+          </w:tcPr>
+          <w:p>
+            <w:r>
+              <w:rPr>
+                <w:b/>
+                <w:bCs/>
+              </w:rPr>
+              <w:t>PL22</w:t>
+            </w:r>
+            <w:r>
+              <w:rPr>
+                <w:b/>
+                <w:bCs/>
+              </w:rPr>
+              <w:br/>
+            </w:r>
+            <w:r>
+              <w:rPr>
+                <w:b/>
+                <w:bCs/>
+              </w:rPr>
+              <w:t>_plate#2_2mm</w:t>
+            </w:r>
+            <w:r>
+              <w:rPr>
+                <w:b/>
+                <w:bCs/>
+              </w:rPr>
+              <w:br/>
+            </w:r>
+            <w:r>
+              <w:rPr>
+                <w:b/>
+                <w:bCs/>
+              </w:rPr>
               <w:t>_to_m6_bolt</w:t>
             </w:r>
           </w:p>
-          <w:p>
-            <w:r>
-              <w:rPr>
-                <w:b/>
-                <w:bCs/>
-              </w:rPr>
-              <w:t>_</w:t>
-            </w:r>
-            <w:r>
-              <w:rPr>
-                <w:b/>
-                <w:bCs/>
-              </w:rPr>
-              <w:t>x</w:t>
-            </w:r>
-            <w:r>
-              <w:rPr>
-                <w:b/>
-                <w:bCs/>
-              </w:rPr>
-              <w:t>10</w:t>
-            </w:r>
-            <w:r>
-              <w:t>_1h5m</w:t>
-            </w:r>
-          </w:p>
-          <w:p/>
         </w:tc>
         <w:tc>
           <w:tcPr>
             <w:tcW w:w="1079" w:type="dxa"/>
-          </w:tcPr>
-          <w:p>
-            <w:r>
-              <w:t>10</w:t>
-            </w:r>
+            <w:shd w:val="clear" w:color="auto" w:fill="auto"/>
+          </w:tcPr>
+          <w:p>
+            <w:r>
+              <w:t>3</w:t>
+            </w:r>
+          </w:p>
+        </w:tc>
+        <w:tc>
+          <w:tcPr>
+            <w:tcW w:w="1900" w:type="dxa"/>
+            <w:shd w:val="clear" w:color="auto" w:fill="auto"/>
+          </w:tcPr>
+          <w:p>
+            <w:pPr>
+              <w:pStyle w:val="ListParagraph"/>
+              <w:numPr>
+                <w:ilvl w:val="0"/>
+                <w:numId w:val="1"/>
+              </w:numPr>
+              <w:ind w:left="173" w:hanging="218"/>
+            </w:pPr>
           </w:p>
         </w:tc>
       </w:tr>
       <w:tr>
         <w:tc>
           <w:tcPr>
-            <w:tcW w:w="4866" w:type="dxa"/>
+            <w:tcW w:w="3756" w:type="dxa"/>
+            <w:shd w:val="clear" w:color="auto" w:fill="auto"/>
           </w:tcPr>
           <w:p>
             <w:r>
@@ -1044,10 +1225,10 @@
                 <w:noProof/>
               </w:rPr>
               <w:drawing>
-                <wp:inline distT="0" distB="0" distL="0" distR="0" wp14:anchorId="2FEC6EE1" wp14:editId="1C6671B3">
-                  <wp:extent cx="1082134" cy="510584"/>
-                  <wp:effectExtent l="0" t="0" r="3810" b="3810"/>
-                  <wp:docPr id="490938204" name="Picture 1" descr="A blue object with a round object on it&#10;&#10;Description automatically generated"/>
+                <wp:inline distT="0" distB="0" distL="0" distR="0" wp14:anchorId="4CED361A" wp14:editId="434168F9">
+                  <wp:extent cx="1104900" cy="1011152"/>
+                  <wp:effectExtent l="0" t="0" r="0" b="0"/>
+                  <wp:docPr id="1399309556" name="Picture 1"/>
                   <wp:cNvGraphicFramePr>
                     <a:graphicFrameLocks xmlns:a="http://schemas.openxmlformats.org/drawingml/2006/main" noChangeAspect="1"/>
                   </wp:cNvGraphicFramePr>
@@ -1055,7 +1236,7 @@
                     <a:graphicData uri="http://schemas.openxmlformats.org/drawingml/2006/picture">
                       <pic:pic xmlns:pic="http://schemas.openxmlformats.org/drawingml/2006/picture">
                         <pic:nvPicPr>
-                          <pic:cNvPr id="490938204" name="Picture 1" descr="A blue object with a round object on it&#10;&#10;Description automatically generated"/>
+                          <pic:cNvPr id="1399309556" name=""/>
                           <pic:cNvPicPr/>
                         </pic:nvPicPr>
                         <pic:blipFill>
@@ -1067,7 +1248,7 @@
                         <pic:spPr>
                           <a:xfrm>
                             <a:off x="0" y="0"/>
-                            <a:ext cx="1082134" cy="510584"/>
+                            <a:ext cx="1108297" cy="1014261"/>
                           </a:xfrm>
                           <a:prstGeom prst="rect">
                             <a:avLst/>
@@ -1083,77 +1264,104 @@
         </w:tc>
         <w:tc>
           <w:tcPr>
-            <w:tcW w:w="4511" w:type="dxa"/>
-          </w:tcPr>
-          <w:p>
-            <w:pPr>
-              <w:rPr>
-                <w:b/>
-                <w:bCs/>
-              </w:rPr>
-            </w:pPr>
-            <w:r>
-              <w:rPr>
-                <w:b/>
-                <w:bCs/>
-              </w:rPr>
-              <w:t>plate#2_</w:t>
-            </w:r>
-            <w:proofErr w:type="gramStart"/>
-            <w:r>
-              <w:rPr>
-                <w:b/>
-                <w:bCs/>
-              </w:rPr>
-              <w:t>2mm</w:t>
-            </w:r>
-            <w:proofErr w:type="gramEnd"/>
-          </w:p>
-          <w:p>
-            <w:r>
+            <w:tcW w:w="3721" w:type="dxa"/>
+            <w:shd w:val="clear" w:color="auto" w:fill="F2CEED" w:themeFill="accent5" w:themeFillTint="33"/>
+          </w:tcPr>
+          <w:p>
+            <w:r>
+              <w:rPr>
+                <w:b/>
+                <w:bCs/>
+              </w:rPr>
+              <w:t>SERH</w:t>
+            </w:r>
+            <w:r>
+              <w:rPr>
+                <w:b/>
+                <w:bCs/>
+              </w:rPr>
+              <w:br/>
+            </w:r>
+            <w:r>
+              <w:rPr>
+                <w:b/>
+                <w:bCs/>
+              </w:rPr>
+              <w:t>_</w:t>
+            </w:r>
+            <w:proofErr w:type="spellStart"/>
+            <w:r>
+              <w:rPr>
+                <w:b/>
+                <w:bCs/>
+              </w:rPr>
+              <w:t>servo_horn</w:t>
+            </w:r>
+            <w:proofErr w:type="spellEnd"/>
+            <w:r>
+              <w:rPr>
+                <w:b/>
+                <w:bCs/>
+              </w:rPr>
+              <w:br/>
+            </w:r>
+            <w:r>
+              <w:rPr>
+                <w:b/>
+                <w:bCs/>
+              </w:rPr>
               <w:t>_to_m6_bolt</w:t>
             </w:r>
           </w:p>
-          <w:p>
-            <w:r>
-              <w:rPr>
-                <w:b/>
-                <w:bCs/>
-              </w:rPr>
-              <w:t>_</w:t>
-            </w:r>
-            <w:r>
-              <w:rPr>
-                <w:b/>
-                <w:bCs/>
-              </w:rPr>
-              <w:t>x</w:t>
-            </w:r>
-            <w:r>
-              <w:rPr>
-                <w:b/>
-                <w:bCs/>
-              </w:rPr>
-              <w:t>3</w:t>
-            </w:r>
-            <w:r>
-              <w:t>_32m</w:t>
-            </w:r>
-          </w:p>
-          <w:p/>
-          <w:p>
-            <w:r>
-              <w:t>p22_m6b_x3_32m</w:t>
-            </w:r>
-          </w:p>
         </w:tc>
         <w:tc>
           <w:tcPr>
             <w:tcW w:w="1079" w:type="dxa"/>
-          </w:tcPr>
-          <w:p>
-            <w:r>
-              <w:t>3</w:t>
+            <w:shd w:val="clear" w:color="auto" w:fill="auto"/>
+          </w:tcPr>
+          <w:p>
+            <w:r>
+              <w:t>2</w:t>
+            </w:r>
+          </w:p>
+        </w:tc>
+        <w:tc>
+          <w:tcPr>
+            <w:tcW w:w="1900" w:type="dxa"/>
+            <w:shd w:val="clear" w:color="auto" w:fill="auto"/>
+          </w:tcPr>
+          <w:p>
+            <w:pPr>
+              <w:pStyle w:val="ListParagraph"/>
+              <w:numPr>
+                <w:ilvl w:val="0"/>
+                <w:numId w:val="1"/>
+              </w:numPr>
+              <w:ind w:left="173" w:hanging="218"/>
+            </w:pPr>
+            <w:r>
+              <w:t>Superglue parts</w:t>
+            </w:r>
+          </w:p>
+          <w:p>
+            <w:pPr>
+              <w:pStyle w:val="ListParagraph"/>
+              <w:numPr>
+                <w:ilvl w:val="0"/>
+                <w:numId w:val="1"/>
+              </w:numPr>
+              <w:ind w:left="173" w:hanging="218"/>
+            </w:pPr>
+            <w:r>
+              <w:t xml:space="preserve">Superglue </w:t>
+            </w:r>
+            <w:proofErr w:type="spellStart"/>
+            <w:r>
+              <w:t>ervo</w:t>
+            </w:r>
+            <w:proofErr w:type="spellEnd"/>
+            <w:r>
+              <w:t xml:space="preserve"> horn</w:t>
             </w:r>
           </w:p>
         </w:tc>
@@ -1161,23 +1369,20 @@
       <w:tr>
         <w:tc>
           <w:tcPr>
-            <w:tcW w:w="4866" w:type="dxa"/>
-          </w:tcPr>
-          <w:p>
-            <w:pPr>
+            <w:tcW w:w="3756" w:type="dxa"/>
+            <w:shd w:val="clear" w:color="auto" w:fill="auto"/>
+          </w:tcPr>
+          <w:p>
+            <w:r>
               <w:rPr>
                 <w:noProof/>
               </w:rPr>
-            </w:pPr>
-            <w:r>
-              <w:rPr>
-                <w:noProof/>
-              </w:rPr>
+              <w:lastRenderedPageBreak/>
               <w:drawing>
-                <wp:inline distT="0" distB="0" distL="0" distR="0" wp14:anchorId="22CF089C" wp14:editId="7B89FD6B">
-                  <wp:extent cx="1066892" cy="937341"/>
-                  <wp:effectExtent l="0" t="0" r="0" b="0"/>
-                  <wp:docPr id="951337721" name="Picture 1" descr="A close-up of a device&#10;&#10;Description automatically generated"/>
+                <wp:inline distT="0" distB="0" distL="0" distR="0" wp14:anchorId="05D17724" wp14:editId="4FD45341">
+                  <wp:extent cx="1310640" cy="1395446"/>
+                  <wp:effectExtent l="0" t="0" r="3810" b="0"/>
+                  <wp:docPr id="1736397631" name="Picture 1"/>
                   <wp:cNvGraphicFramePr>
                     <a:graphicFrameLocks xmlns:a="http://schemas.openxmlformats.org/drawingml/2006/main" noChangeAspect="1"/>
                   </wp:cNvGraphicFramePr>
@@ -1185,7 +1390,7 @@
                     <a:graphicData uri="http://schemas.openxmlformats.org/drawingml/2006/picture">
                       <pic:pic xmlns:pic="http://schemas.openxmlformats.org/drawingml/2006/picture">
                         <pic:nvPicPr>
-                          <pic:cNvPr id="951337721" name="Picture 1" descr="A close-up of a device&#10;&#10;Description automatically generated"/>
+                          <pic:cNvPr id="1736397631" name=""/>
                           <pic:cNvPicPr/>
                         </pic:nvPicPr>
                         <pic:blipFill>
@@ -1197,7 +1402,7 @@
                         <pic:spPr>
                           <a:xfrm>
                             <a:off x="0" y="0"/>
-                            <a:ext cx="1066892" cy="937341"/>
+                            <a:ext cx="1315603" cy="1400730"/>
                           </a:xfrm>
                           <a:prstGeom prst="rect">
                             <a:avLst/>
@@ -1210,68 +1415,87 @@
               </w:drawing>
             </w:r>
           </w:p>
-        </w:tc>
-        <w:tc>
-          <w:tcPr>
-            <w:tcW w:w="4511" w:type="dxa"/>
-          </w:tcPr>
-          <w:p>
-            <w:pPr>
-              <w:rPr>
-                <w:b/>
-                <w:bCs/>
-              </w:rPr>
-            </w:pPr>
-            <w:proofErr w:type="spellStart"/>
-            <w:r>
-              <w:rPr>
-                <w:b/>
-                <w:bCs/>
-              </w:rPr>
-              <w:t>servo_horn</w:t>
-            </w:r>
-            <w:proofErr w:type="spellEnd"/>
-          </w:p>
-          <w:p>
-            <w:r>
+          <w:p/>
+        </w:tc>
+        <w:tc>
+          <w:tcPr>
+            <w:tcW w:w="3721" w:type="dxa"/>
+            <w:shd w:val="clear" w:color="auto" w:fill="F2CEED" w:themeFill="accent5" w:themeFillTint="33"/>
+          </w:tcPr>
+          <w:p>
+            <w:r>
+              <w:rPr>
+                <w:b/>
+                <w:bCs/>
+              </w:rPr>
+              <w:t>SERV</w:t>
+            </w:r>
+            <w:r>
+              <w:rPr>
+                <w:b/>
+                <w:bCs/>
+              </w:rPr>
+              <w:br/>
+            </w:r>
+            <w:r>
+              <w:rPr>
+                <w:b/>
+                <w:bCs/>
+              </w:rPr>
+              <w:t>_servo</w:t>
+            </w:r>
+            <w:r>
+              <w:rPr>
+                <w:b/>
+                <w:bCs/>
+              </w:rPr>
+              <w:br/>
+            </w:r>
+            <w:r>
+              <w:rPr>
+                <w:b/>
+                <w:bCs/>
+              </w:rPr>
               <w:t>_to_m6_bolt</w:t>
             </w:r>
           </w:p>
-          <w:p>
-            <w:r>
-              <w:rPr>
-                <w:b/>
-                <w:bCs/>
-              </w:rPr>
-              <w:t>_</w:t>
-            </w:r>
-            <w:r>
-              <w:rPr>
-                <w:b/>
-                <w:bCs/>
-              </w:rPr>
-              <w:t>x</w:t>
-            </w:r>
-            <w:r>
-              <w:rPr>
-                <w:b/>
-                <w:bCs/>
-              </w:rPr>
+          <w:p/>
+        </w:tc>
+        <w:tc>
+          <w:tcPr>
+            <w:tcW w:w="1079" w:type="dxa"/>
+            <w:shd w:val="clear" w:color="auto" w:fill="auto"/>
+          </w:tcPr>
+          <w:p>
+            <w:r>
               <w:t>2</w:t>
             </w:r>
-            <w:r>
-              <w:t>_28m</w:t>
-            </w:r>
-          </w:p>
-          <w:p/>
-        </w:tc>
-        <w:tc>
-          <w:tcPr>
-            <w:tcW w:w="1079" w:type="dxa"/>
-          </w:tcPr>
-          <w:p>
-            <w:r>
-              <w:t>2</w:t>
+          </w:p>
+        </w:tc>
+        <w:tc>
+          <w:tcPr>
+            <w:tcW w:w="1900" w:type="dxa"/>
+            <w:shd w:val="clear" w:color="auto" w:fill="auto"/>
+          </w:tcPr>
+          <w:p>
+            <w:pPr>
+              <w:pStyle w:val="ListParagraph"/>
+              <w:numPr>
+                <w:ilvl w:val="0"/>
+                <w:numId w:val="1"/>
+              </w:numPr>
+              <w:ind w:left="173" w:hanging="218"/>
+            </w:pPr>
+            <w:r>
+              <w:t>Superglue parts</w:t>
+            </w:r>
+          </w:p>
+          <w:p>
+            <w:pPr>
+              <w:ind w:left="173" w:hanging="218"/>
+            </w:pPr>
+            <w:r>
+              <w:t>Click in servo motor (L+R orientation)</w:t>
             </w:r>
           </w:p>
         </w:tc>
@@ -1279,18 +1503,24 @@
       <w:tr>
         <w:tc>
           <w:tcPr>
-            <w:tcW w:w="4866" w:type="dxa"/>
-          </w:tcPr>
-          <w:p>
-            <w:r>
+            <w:tcW w:w="3756" w:type="dxa"/>
+            <w:shd w:val="clear" w:color="auto" w:fill="auto"/>
+          </w:tcPr>
+          <w:p>
+            <w:pPr>
               <w:rPr>
                 <w:noProof/>
               </w:rPr>
+            </w:pPr>
+            <w:r>
+              <w:rPr>
+                <w:noProof/>
+              </w:rPr>
               <w:drawing>
-                <wp:inline distT="0" distB="0" distL="0" distR="0" wp14:anchorId="0E57A8A1" wp14:editId="53ECDEE3">
-                  <wp:extent cx="1242168" cy="1364098"/>
-                  <wp:effectExtent l="0" t="0" r="0" b="7620"/>
-                  <wp:docPr id="893820942" name="Picture 1"/>
+                <wp:inline distT="0" distB="0" distL="0" distR="0" wp14:anchorId="278BF60E" wp14:editId="3F6B4B9B">
+                  <wp:extent cx="1371600" cy="2013285"/>
+                  <wp:effectExtent l="0" t="0" r="0" b="6350"/>
+                  <wp:docPr id="312791023" name="Picture 1"/>
                   <wp:cNvGraphicFramePr>
                     <a:graphicFrameLocks xmlns:a="http://schemas.openxmlformats.org/drawingml/2006/main" noChangeAspect="1"/>
                   </wp:cNvGraphicFramePr>
@@ -1298,7 +1528,7 @@
                     <a:graphicData uri="http://schemas.openxmlformats.org/drawingml/2006/picture">
                       <pic:pic xmlns:pic="http://schemas.openxmlformats.org/drawingml/2006/picture">
                         <pic:nvPicPr>
-                          <pic:cNvPr id="893820942" name=""/>
+                          <pic:cNvPr id="312791023" name=""/>
                           <pic:cNvPicPr/>
                         </pic:nvPicPr>
                         <pic:blipFill>
@@ -1310,7 +1540,7 @@
                         <pic:spPr>
                           <a:xfrm>
                             <a:off x="0" y="0"/>
-                            <a:ext cx="1242168" cy="1364098"/>
+                            <a:ext cx="1375491" cy="2018997"/>
                           </a:xfrm>
                           <a:prstGeom prst="rect">
                             <a:avLst/>
@@ -1323,87 +1553,142 @@
               </w:drawing>
             </w:r>
           </w:p>
+        </w:tc>
+        <w:tc>
+          <w:tcPr>
+            <w:tcW w:w="3721" w:type="dxa"/>
+            <w:shd w:val="clear" w:color="auto" w:fill="F2CEED" w:themeFill="accent5" w:themeFillTint="33"/>
+          </w:tcPr>
+          <w:p>
+            <w:pPr>
+              <w:rPr>
+                <w:b/>
+                <w:bCs/>
+              </w:rPr>
+            </w:pPr>
+            <w:r>
+              <w:rPr>
+                <w:b/>
+                <w:bCs/>
+              </w:rPr>
+              <w:t>TTMB</w:t>
+            </w:r>
+            <w:r>
+              <w:rPr>
+                <w:b/>
+                <w:bCs/>
+              </w:rPr>
+              <w:br/>
+            </w:r>
+            <w:r>
+              <w:rPr>
+                <w:b/>
+                <w:bCs/>
+              </w:rPr>
+              <w:t>_</w:t>
+            </w:r>
+            <w:proofErr w:type="spellStart"/>
+            <w:r>
+              <w:rPr>
+                <w:b/>
+                <w:bCs/>
+              </w:rPr>
+              <w:t>tt_motor_bracket</w:t>
+            </w:r>
+            <w:proofErr w:type="spellEnd"/>
+            <w:r>
+              <w:rPr>
+                <w:b/>
+                <w:bCs/>
+              </w:rPr>
+              <w:br/>
+            </w:r>
+            <w:r>
+              <w:rPr>
+                <w:b/>
+                <w:bCs/>
+              </w:rPr>
+              <w:t>_to_m6_bolt</w:t>
+            </w:r>
+          </w:p>
           <w:p/>
-        </w:tc>
-        <w:tc>
-          <w:tcPr>
-            <w:tcW w:w="4511" w:type="dxa"/>
-          </w:tcPr>
-          <w:p>
-            <w:pPr>
-              <w:rPr>
-                <w:b/>
-                <w:bCs/>
-              </w:rPr>
-            </w:pPr>
-            <w:r>
-              <w:rPr>
-                <w:b/>
-                <w:bCs/>
-              </w:rPr>
-              <w:t>servo</w:t>
-            </w:r>
-          </w:p>
-          <w:p>
-            <w:r>
-              <w:t>_to_m6_bolt</w:t>
-            </w:r>
-          </w:p>
-          <w:p>
-            <w:r>
-              <w:rPr>
-                <w:b/>
-                <w:bCs/>
-              </w:rPr>
-              <w:t>_</w:t>
-            </w:r>
-            <w:r>
-              <w:rPr>
-                <w:b/>
-                <w:bCs/>
-              </w:rPr>
-              <w:t>x</w:t>
-            </w:r>
-            <w:r>
-              <w:rPr>
-                <w:b/>
-                <w:bCs/>
-              </w:rPr>
+          <w:p>
+            <w:r>
+              <w:t>(on Prusa print with 50% infill and 3 perimeters)</w:t>
+            </w:r>
+          </w:p>
+          <w:p/>
+        </w:tc>
+        <w:tc>
+          <w:tcPr>
+            <w:tcW w:w="1079" w:type="dxa"/>
+            <w:shd w:val="clear" w:color="auto" w:fill="auto"/>
+          </w:tcPr>
+          <w:p>
+            <w:r>
               <w:t>2</w:t>
             </w:r>
-            <w:r>
-              <w:t>_56m</w:t>
-            </w:r>
-          </w:p>
-          <w:p/>
-          <w:p/>
-        </w:tc>
-        <w:tc>
-          <w:tcPr>
-            <w:tcW w:w="1079" w:type="dxa"/>
-          </w:tcPr>
-          <w:p>
-            <w:r>
-              <w:t>2</w:t>
-            </w:r>
+          </w:p>
+        </w:tc>
+        <w:tc>
+          <w:tcPr>
+            <w:tcW w:w="1900" w:type="dxa"/>
+            <w:shd w:val="clear" w:color="auto" w:fill="auto"/>
+          </w:tcPr>
+          <w:p>
+            <w:pPr>
+              <w:pStyle w:val="ListParagraph"/>
+              <w:numPr>
+                <w:ilvl w:val="0"/>
+                <w:numId w:val="1"/>
+              </w:numPr>
+              <w:ind w:left="173" w:hanging="218"/>
+            </w:pPr>
+            <w:r>
+              <w:t>Superglue parts</w:t>
+            </w:r>
+          </w:p>
+          <w:p>
+            <w:pPr>
+              <w:pStyle w:val="ListParagraph"/>
+              <w:numPr>
+                <w:ilvl w:val="0"/>
+                <w:numId w:val="1"/>
+              </w:numPr>
+              <w:ind w:left="173" w:hanging="218"/>
+            </w:pPr>
+            <w:r>
+              <w:t>Click on TT motor (L+R orientation)</w:t>
+            </w:r>
+          </w:p>
+          <w:p>
+            <w:pPr>
+              <w:ind w:left="173" w:hanging="218"/>
+            </w:pPr>
           </w:p>
         </w:tc>
       </w:tr>
       <w:tr>
         <w:tc>
           <w:tcPr>
-            <w:tcW w:w="4866" w:type="dxa"/>
-          </w:tcPr>
-          <w:p>
-            <w:r>
+            <w:tcW w:w="3756" w:type="dxa"/>
+            <w:shd w:val="clear" w:color="auto" w:fill="auto"/>
+          </w:tcPr>
+          <w:p>
+            <w:pPr>
               <w:rPr>
                 <w:noProof/>
               </w:rPr>
+            </w:pPr>
+            <w:r>
+              <w:rPr>
+                <w:noProof/>
+              </w:rPr>
               <w:drawing>
-                <wp:inline distT="0" distB="0" distL="0" distR="0" wp14:anchorId="7E8B6394" wp14:editId="44782E8F">
-                  <wp:extent cx="1394581" cy="2088061"/>
-                  <wp:effectExtent l="0" t="0" r="0" b="7620"/>
-                  <wp:docPr id="1984640423" name="Picture 1" descr="A close-up of a piece of metal&#10;&#10;Description automatically generated"/>
+                <wp:inline distT="0" distB="0" distL="0" distR="0" wp14:anchorId="7D67C4E1" wp14:editId="10F8EEA4">
+                  <wp:extent cx="1352739" cy="752580"/>
+                  <wp:effectExtent l="0" t="0" r="0" b="9525"/>
+                  <wp:docPr id="1538341189" name="Picture 1"/>
                   <wp:cNvGraphicFramePr>
                     <a:graphicFrameLocks xmlns:a="http://schemas.openxmlformats.org/drawingml/2006/main" noChangeAspect="1"/>
                   </wp:cNvGraphicFramePr>
@@ -1411,7 +1696,7 @@
                     <a:graphicData uri="http://schemas.openxmlformats.org/drawingml/2006/picture">
                       <pic:pic xmlns:pic="http://schemas.openxmlformats.org/drawingml/2006/picture">
                         <pic:nvPicPr>
-                          <pic:cNvPr id="1984640423" name="Picture 1" descr="A close-up of a piece of metal&#10;&#10;Description automatically generated"/>
+                          <pic:cNvPr id="1538341189" name=""/>
                           <pic:cNvPicPr/>
                         </pic:nvPicPr>
                         <pic:blipFill>
@@ -1423,7 +1708,7 @@
                         <pic:spPr>
                           <a:xfrm>
                             <a:off x="0" y="0"/>
-                            <a:ext cx="1394581" cy="2088061"/>
+                            <a:ext cx="1352739" cy="752580"/>
                           </a:xfrm>
                           <a:prstGeom prst="rect">
                             <a:avLst/>
@@ -1439,74 +1724,105 @@
         </w:tc>
         <w:tc>
           <w:tcPr>
-            <w:tcW w:w="4511" w:type="dxa"/>
-          </w:tcPr>
-          <w:p>
-            <w:pPr>
-              <w:rPr>
-                <w:b/>
-                <w:bCs/>
-              </w:rPr>
-            </w:pPr>
+            <w:tcW w:w="3721" w:type="dxa"/>
+            <w:shd w:val="clear" w:color="auto" w:fill="F2CEED" w:themeFill="accent5" w:themeFillTint="33"/>
+          </w:tcPr>
+          <w:p>
+            <w:pPr>
+              <w:rPr>
+                <w:b/>
+                <w:bCs/>
+              </w:rPr>
+            </w:pPr>
+            <w:r>
+              <w:rPr>
+                <w:b/>
+                <w:bCs/>
+              </w:rPr>
+              <w:t>TT</w:t>
+            </w:r>
+            <w:r>
+              <w:rPr>
+                <w:b/>
+                <w:bCs/>
+              </w:rPr>
+              <w:t>MP</w:t>
+            </w:r>
+            <w:r>
+              <w:rPr>
+                <w:b/>
+                <w:bCs/>
+              </w:rPr>
+              <w:br/>
+            </w:r>
+            <w:r>
+              <w:rPr>
+                <w:b/>
+                <w:bCs/>
+              </w:rPr>
+              <w:t>_</w:t>
+            </w:r>
             <w:proofErr w:type="spellStart"/>
             <w:r>
               <w:rPr>
                 <w:b/>
                 <w:bCs/>
               </w:rPr>
-              <w:t>tt_motor_bracket</w:t>
+              <w:t>tt_motor_bracket_plate_only</w:t>
             </w:r>
             <w:proofErr w:type="spellEnd"/>
-          </w:p>
-          <w:p>
-            <w:r>
+            <w:r>
+              <w:rPr>
+                <w:b/>
+                <w:bCs/>
+              </w:rPr>
+              <w:br/>
+            </w:r>
+            <w:r>
+              <w:rPr>
+                <w:b/>
+                <w:bCs/>
+              </w:rPr>
               <w:t>_to_m6_bolt</w:t>
             </w:r>
           </w:p>
-          <w:p>
-            <w:r>
-              <w:rPr>
-                <w:b/>
-                <w:bCs/>
-              </w:rPr>
-              <w:t>_</w:t>
-            </w:r>
-            <w:r>
-              <w:rPr>
-                <w:b/>
-                <w:bCs/>
-              </w:rPr>
-              <w:t>x</w:t>
-            </w:r>
-            <w:r>
-              <w:rPr>
-                <w:b/>
-                <w:bCs/>
-              </w:rPr>
-              <w:t>2</w:t>
-            </w:r>
-            <w:r>
-              <w:t>_1h4m</w:t>
-            </w:r>
-          </w:p>
-          <w:p/>
-          <w:p/>
         </w:tc>
         <w:tc>
           <w:tcPr>
             <w:tcW w:w="1079" w:type="dxa"/>
-          </w:tcPr>
-          <w:p>
-            <w:r>
-              <w:t>2</w:t>
-            </w:r>
+            <w:shd w:val="clear" w:color="auto" w:fill="auto"/>
+          </w:tcPr>
+          <w:p>
+            <w:r>
+              <w:t>0</w:t>
+            </w:r>
+          </w:p>
+        </w:tc>
+        <w:tc>
+          <w:tcPr>
+            <w:tcW w:w="1900" w:type="dxa"/>
+            <w:shd w:val="clear" w:color="auto" w:fill="auto"/>
+          </w:tcPr>
+          <w:p>
+            <w:pPr>
+              <w:pStyle w:val="ListParagraph"/>
+              <w:numPr>
+                <w:ilvl w:val="0"/>
+                <w:numId w:val="1"/>
+              </w:numPr>
+              <w:ind w:left="173" w:hanging="218"/>
+            </w:pPr>
           </w:p>
         </w:tc>
       </w:tr>
       <w:tr>
-        <w:tc>
-          <w:tcPr>
-            <w:tcW w:w="4866" w:type="dxa"/>
+        <w:trPr>
+          <w:trHeight w:val="2444"/>
+        </w:trPr>
+        <w:tc>
+          <w:tcPr>
+            <w:tcW w:w="3756" w:type="dxa"/>
+            <w:shd w:val="clear" w:color="auto" w:fill="auto"/>
           </w:tcPr>
           <w:p>
             <w:pPr>
@@ -1519,10 +1835,10 @@
                 <w:noProof/>
               </w:rPr>
               <w:drawing>
-                <wp:inline distT="0" distB="0" distL="0" distR="0" wp14:anchorId="5B35583D" wp14:editId="288706B6">
-                  <wp:extent cx="1158340" cy="533446"/>
-                  <wp:effectExtent l="0" t="0" r="3810" b="0"/>
-                  <wp:docPr id="612875299" name="Picture 1"/>
+                <wp:inline distT="0" distB="0" distL="0" distR="0" wp14:anchorId="2C181324" wp14:editId="32A30A7F">
+                  <wp:extent cx="1341120" cy="629353"/>
+                  <wp:effectExtent l="0" t="0" r="0" b="0"/>
+                  <wp:docPr id="973060320" name="Picture 1"/>
                   <wp:cNvGraphicFramePr>
                     <a:graphicFrameLocks xmlns:a="http://schemas.openxmlformats.org/drawingml/2006/main" noChangeAspect="1"/>
                   </wp:cNvGraphicFramePr>
@@ -1530,7 +1846,7 @@
                     <a:graphicData uri="http://schemas.openxmlformats.org/drawingml/2006/picture">
                       <pic:pic xmlns:pic="http://schemas.openxmlformats.org/drawingml/2006/picture">
                         <pic:nvPicPr>
-                          <pic:cNvPr id="612875299" name=""/>
+                          <pic:cNvPr id="973060320" name=""/>
                           <pic:cNvPicPr/>
                         </pic:nvPicPr>
                         <pic:blipFill>
@@ -1542,7 +1858,7 @@
                         <pic:spPr>
                           <a:xfrm>
                             <a:off x="0" y="0"/>
-                            <a:ext cx="1158340" cy="533446"/>
+                            <a:ext cx="1344261" cy="630827"/>
                           </a:xfrm>
                           <a:prstGeom prst="rect">
                             <a:avLst/>
@@ -1555,25 +1871,35 @@
               </w:drawing>
             </w:r>
           </w:p>
-          <w:p>
-            <w:pPr>
-              <w:rPr>
-                <w:noProof/>
-              </w:rPr>
-            </w:pPr>
-          </w:p>
-        </w:tc>
-        <w:tc>
-          <w:tcPr>
-            <w:tcW w:w="4511" w:type="dxa"/>
-          </w:tcPr>
-          <w:p>
-            <w:pPr>
-              <w:rPr>
-                <w:b/>
-                <w:bCs/>
-              </w:rPr>
-            </w:pPr>
+          <w:p/>
+        </w:tc>
+        <w:tc>
+          <w:tcPr>
+            <w:tcW w:w="3721" w:type="dxa"/>
+            <w:shd w:val="clear" w:color="auto" w:fill="F2CEED" w:themeFill="accent5" w:themeFillTint="33"/>
+          </w:tcPr>
+          <w:p>
+            <w:r>
+              <w:rPr>
+                <w:b/>
+                <w:bCs/>
+              </w:rPr>
+              <w:t>TTMS</w:t>
+            </w:r>
+            <w:r>
+              <w:rPr>
+                <w:b/>
+                <w:bCs/>
+              </w:rPr>
+              <w:br/>
+            </w:r>
+            <w:r>
+              <w:rPr>
+                <w:b/>
+                <w:bCs/>
+              </w:rPr>
+              <w:t>_</w:t>
+            </w:r>
             <w:proofErr w:type="spellStart"/>
             <w:r>
               <w:rPr>
@@ -1583,47 +1909,60 @@
               <w:t>tt_motor_shaft</w:t>
             </w:r>
             <w:proofErr w:type="spellEnd"/>
-          </w:p>
-          <w:p>
-            <w:r>
+            <w:r>
+              <w:rPr>
+                <w:b/>
+                <w:bCs/>
+              </w:rPr>
+              <w:br/>
+            </w:r>
+            <w:r>
+              <w:rPr>
+                <w:b/>
+                <w:bCs/>
+              </w:rPr>
               <w:t>_to_m6_bolt</w:t>
             </w:r>
           </w:p>
-          <w:p>
-            <w:r>
-              <w:rPr>
-                <w:b/>
-                <w:bCs/>
-              </w:rPr>
-              <w:t>_</w:t>
-            </w:r>
-            <w:r>
-              <w:rPr>
-                <w:b/>
-                <w:bCs/>
-              </w:rPr>
-              <w:t>x</w:t>
-            </w:r>
-            <w:r>
-              <w:rPr>
-                <w:b/>
-                <w:bCs/>
-              </w:rPr>
+        </w:tc>
+        <w:tc>
+          <w:tcPr>
+            <w:tcW w:w="1079" w:type="dxa"/>
+            <w:shd w:val="clear" w:color="auto" w:fill="auto"/>
+          </w:tcPr>
+          <w:p>
+            <w:r>
               <w:t>2</w:t>
             </w:r>
-            <w:r>
-              <w:t>_22m</w:t>
-            </w:r>
-          </w:p>
-        </w:tc>
-        <w:tc>
-          <w:tcPr>
-            <w:tcW w:w="1079" w:type="dxa"/>
-          </w:tcPr>
-          <w:p>
-            <w:r>
-              <w:t>2</w:t>
-            </w:r>
+          </w:p>
+        </w:tc>
+        <w:tc>
+          <w:tcPr>
+            <w:tcW w:w="1900" w:type="dxa"/>
+            <w:shd w:val="clear" w:color="auto" w:fill="auto"/>
+          </w:tcPr>
+          <w:p>
+            <w:pPr>
+              <w:pStyle w:val="ListParagraph"/>
+              <w:numPr>
+                <w:ilvl w:val="0"/>
+                <w:numId w:val="1"/>
+              </w:numPr>
+              <w:ind w:left="173" w:hanging="218"/>
+            </w:pPr>
+            <w:r>
+              <w:t>Superglue parts</w:t>
+            </w:r>
+          </w:p>
+          <w:p>
+            <w:pPr>
+              <w:pStyle w:val="ListParagraph"/>
+              <w:numPr>
+                <w:ilvl w:val="0"/>
+                <w:numId w:val="1"/>
+              </w:numPr>
+              <w:ind w:left="173" w:hanging="218"/>
+            </w:pPr>
           </w:p>
         </w:tc>
       </w:tr>
@@ -1633,18 +1972,24 @@
         </w:trPr>
         <w:tc>
           <w:tcPr>
-            <w:tcW w:w="4866" w:type="dxa"/>
-          </w:tcPr>
-          <w:p>
-            <w:r>
+            <w:tcW w:w="3756" w:type="dxa"/>
+            <w:shd w:val="clear" w:color="auto" w:fill="auto"/>
+          </w:tcPr>
+          <w:p>
+            <w:pPr>
               <w:rPr>
                 <w:noProof/>
               </w:rPr>
+            </w:pPr>
+            <w:r>
+              <w:rPr>
+                <w:noProof/>
+              </w:rPr>
               <w:drawing>
-                <wp:inline distT="0" distB="0" distL="0" distR="0" wp14:anchorId="6207DBED" wp14:editId="628D0895">
-                  <wp:extent cx="1539373" cy="1447925"/>
+                <wp:inline distT="0" distB="0" distL="0" distR="0" wp14:anchorId="5E61EB2C" wp14:editId="6D87D8C3">
+                  <wp:extent cx="1463040" cy="1374163"/>
                   <wp:effectExtent l="0" t="0" r="3810" b="0"/>
-                  <wp:docPr id="693019023" name="Picture 1" descr="A close-up of a metal object&#10;&#10;Description automatically generated"/>
+                  <wp:docPr id="479595490" name="Picture 1"/>
                   <wp:cNvGraphicFramePr>
                     <a:graphicFrameLocks xmlns:a="http://schemas.openxmlformats.org/drawingml/2006/main" noChangeAspect="1"/>
                   </wp:cNvGraphicFramePr>
@@ -1652,7 +1997,7 @@
                     <a:graphicData uri="http://schemas.openxmlformats.org/drawingml/2006/picture">
                       <pic:pic xmlns:pic="http://schemas.openxmlformats.org/drawingml/2006/picture">
                         <pic:nvPicPr>
-                          <pic:cNvPr id="693019023" name="Picture 1" descr="A close-up of a metal object&#10;&#10;Description automatically generated"/>
+                          <pic:cNvPr id="479595490" name=""/>
                           <pic:cNvPicPr/>
                         </pic:nvPicPr>
                         <pic:blipFill>
@@ -1664,7 +2009,7 @@
                         <pic:spPr>
                           <a:xfrm>
                             <a:off x="0" y="0"/>
-                            <a:ext cx="1539373" cy="1447925"/>
+                            <a:ext cx="1467310" cy="1378174"/>
                           </a:xfrm>
                           <a:prstGeom prst="rect">
                             <a:avLst/>
@@ -1680,15 +2025,31 @@
         </w:tc>
         <w:tc>
           <w:tcPr>
-            <w:tcW w:w="4511" w:type="dxa"/>
-          </w:tcPr>
-          <w:p>
-            <w:pPr>
-              <w:rPr>
-                <w:b/>
-                <w:bCs/>
-              </w:rPr>
-            </w:pPr>
+            <w:tcW w:w="3721" w:type="dxa"/>
+            <w:shd w:val="clear" w:color="auto" w:fill="CAEDFB" w:themeFill="accent4" w:themeFillTint="33"/>
+          </w:tcPr>
+          <w:p>
+            <w:r>
+              <w:rPr>
+                <w:b/>
+                <w:bCs/>
+              </w:rPr>
+              <w:t>ULTR</w:t>
+            </w:r>
+            <w:r>
+              <w:rPr>
+                <w:b/>
+                <w:bCs/>
+              </w:rPr>
+              <w:br/>
+            </w:r>
+            <w:r>
+              <w:rPr>
+                <w:b/>
+                <w:bCs/>
+              </w:rPr>
+              <w:t>_</w:t>
+            </w:r>
             <w:proofErr w:type="spellStart"/>
             <w:r>
               <w:rPr>
@@ -1698,33 +2059,75 @@
               <w:t>ultrasonic_sensor</w:t>
             </w:r>
             <w:proofErr w:type="spellEnd"/>
-          </w:p>
-          <w:p>
-            <w:r>
+            <w:r>
+              <w:rPr>
+                <w:b/>
+                <w:bCs/>
+              </w:rPr>
+              <w:br/>
+            </w:r>
+            <w:r>
+              <w:rPr>
+                <w:b/>
+                <w:bCs/>
+              </w:rPr>
               <w:t>_to_m6_bolt</w:t>
             </w:r>
           </w:p>
           <w:p>
-            <w:r>
-              <w:t>_</w:t>
-            </w:r>
-            <w:r>
-              <w:t>x</w:t>
-            </w:r>
-            <w:r>
-              <w:t>1_18m</w:t>
-            </w:r>
-          </w:p>
-          <w:p/>
-          <w:p/>
+            <w:pPr>
+              <w:rPr>
+                <w:b/>
+                <w:bCs/>
+              </w:rPr>
+            </w:pPr>
+          </w:p>
         </w:tc>
         <w:tc>
           <w:tcPr>
             <w:tcW w:w="1079" w:type="dxa"/>
+            <w:shd w:val="clear" w:color="auto" w:fill="auto"/>
           </w:tcPr>
           <w:p>
             <w:r>
               <w:t>1</w:t>
+            </w:r>
+          </w:p>
+        </w:tc>
+        <w:tc>
+          <w:tcPr>
+            <w:tcW w:w="1900" w:type="dxa"/>
+            <w:shd w:val="clear" w:color="auto" w:fill="auto"/>
+          </w:tcPr>
+          <w:p>
+            <w:pPr>
+              <w:pStyle w:val="ListParagraph"/>
+              <w:numPr>
+                <w:ilvl w:val="0"/>
+                <w:numId w:val="1"/>
+              </w:numPr>
+              <w:ind w:left="173" w:hanging="218"/>
+            </w:pPr>
+            <w:r>
+              <w:t>Superglue parts</w:t>
+            </w:r>
+          </w:p>
+          <w:p>
+            <w:pPr>
+              <w:pStyle w:val="ListParagraph"/>
+              <w:numPr>
+                <w:ilvl w:val="0"/>
+                <w:numId w:val="1"/>
+              </w:numPr>
+              <w:ind w:left="173" w:hanging="218"/>
+            </w:pPr>
+            <w:proofErr w:type="spellStart"/>
+            <w:r>
+              <w:t>Hotglue</w:t>
+            </w:r>
+            <w:proofErr w:type="spellEnd"/>
+            <w:r>
+              <w:t xml:space="preserve"> ultrasonic</w:t>
             </w:r>
           </w:p>
         </w:tc>
@@ -1747,7 +2150,1256 @@
           <w:sz w:val="28"/>
           <w:szCs w:val="28"/>
         </w:rPr>
+        <w:br w:type="page"/>
+      </w:r>
+    </w:p>
+    <w:p>
+      <w:pPr>
+        <w:rPr>
+          <w:b/>
+          <w:bCs/>
+          <w:sz w:val="28"/>
+          <w:szCs w:val="28"/>
+        </w:rPr>
+      </w:pPr>
+      <w:r>
+        <w:rPr>
+          <w:b/>
+          <w:bCs/>
+          <w:sz w:val="28"/>
+          <w:szCs w:val="28"/>
+        </w:rPr>
         <w:lastRenderedPageBreak/>
+        <w:t>Quick Print Set</w:t>
+      </w:r>
+    </w:p>
+    <w:p>
+      <w:r>
+        <w:t>Prints all main components in fewer print jobs.</w:t>
+      </w:r>
+      <w:r>
+        <w:t xml:space="preserve">  Note TT motor brackets printed on Prusa using ABS</w:t>
+      </w:r>
+      <w:r>
+        <w:t>.</w:t>
+      </w:r>
+    </w:p>
+    <w:tbl>
+      <w:tblPr>
+        <w:tblStyle w:val="TableGrid"/>
+        <w:tblW w:w="0" w:type="auto"/>
+        <w:tblLook w:val="04A0" w:firstRow="1" w:lastRow="0" w:firstColumn="1" w:lastColumn="0" w:noHBand="0" w:noVBand="1"/>
+      </w:tblPr>
+      <w:tblGrid>
+        <w:gridCol w:w="8075"/>
+        <w:gridCol w:w="2126"/>
+      </w:tblGrid>
+      <w:tr>
+        <w:tc>
+          <w:tcPr>
+            <w:tcW w:w="8075" w:type="dxa"/>
+            <w:tcBorders>
+              <w:top w:val="nil"/>
+              <w:left w:val="single" w:sz="4" w:space="0" w:color="auto"/>
+              <w:bottom w:val="single" w:sz="4" w:space="0" w:color="auto"/>
+              <w:right w:val="single" w:sz="4" w:space="0" w:color="auto"/>
+            </w:tcBorders>
+          </w:tcPr>
+          <w:p>
+            <w:pPr>
+              <w:rPr>
+                <w:b/>
+                <w:bCs/>
+              </w:rPr>
+            </w:pPr>
+            <w:r>
+              <w:rPr>
+                <w:b/>
+                <w:bCs/>
+              </w:rPr>
+              <w:t>Picture</w:t>
+            </w:r>
+          </w:p>
+        </w:tc>
+        <w:tc>
+          <w:tcPr>
+            <w:tcW w:w="2126" w:type="dxa"/>
+            <w:tcBorders>
+              <w:top w:val="nil"/>
+              <w:left w:val="single" w:sz="4" w:space="0" w:color="auto"/>
+              <w:bottom w:val="single" w:sz="4" w:space="0" w:color="auto"/>
+              <w:right w:val="single" w:sz="4" w:space="0" w:color="auto"/>
+            </w:tcBorders>
+          </w:tcPr>
+          <w:p>
+            <w:pPr>
+              <w:rPr>
+                <w:b/>
+                <w:bCs/>
+              </w:rPr>
+            </w:pPr>
+            <w:r>
+              <w:rPr>
+                <w:b/>
+                <w:bCs/>
+              </w:rPr>
+              <w:t>File Name</w:t>
+            </w:r>
+          </w:p>
+        </w:tc>
+      </w:tr>
+      <w:tr>
+        <w:tc>
+          <w:tcPr>
+            <w:tcW w:w="8075" w:type="dxa"/>
+            <w:tcBorders>
+              <w:top w:val="single" w:sz="4" w:space="0" w:color="auto"/>
+            </w:tcBorders>
+            <w:shd w:val="clear" w:color="auto" w:fill="auto"/>
+          </w:tcPr>
+          <w:p>
+            <w:r>
+              <w:rPr>
+                <w:noProof/>
+              </w:rPr>
+              <w:drawing>
+                <wp:inline distT="0" distB="0" distL="0" distR="0" wp14:anchorId="56FC4F18" wp14:editId="681246FA">
+                  <wp:extent cx="1333500" cy="1038132"/>
+                  <wp:effectExtent l="0" t="0" r="0" b="0"/>
+                  <wp:docPr id="554417492" name="Picture 1" descr="A green rectangular object with a nut&#10;&#10;Description automatically generated"/>
+                  <wp:cNvGraphicFramePr>
+                    <a:graphicFrameLocks xmlns:a="http://schemas.openxmlformats.org/drawingml/2006/main" noChangeAspect="1"/>
+                  </wp:cNvGraphicFramePr>
+                  <a:graphic xmlns:a="http://schemas.openxmlformats.org/drawingml/2006/main">
+                    <a:graphicData uri="http://schemas.openxmlformats.org/drawingml/2006/picture">
+                      <pic:pic xmlns:pic="http://schemas.openxmlformats.org/drawingml/2006/picture">
+                        <pic:nvPicPr>
+                          <pic:cNvPr id="554417492" name="Picture 1" descr="A green rectangular object with a nut&#10;&#10;Description automatically generated"/>
+                          <pic:cNvPicPr/>
+                        </pic:nvPicPr>
+                        <pic:blipFill>
+                          <a:blip r:embed="rId6"/>
+                          <a:stretch>
+                            <a:fillRect/>
+                          </a:stretch>
+                        </pic:blipFill>
+                        <pic:spPr>
+                          <a:xfrm>
+                            <a:off x="0" y="0"/>
+                            <a:ext cx="1336529" cy="1040490"/>
+                          </a:xfrm>
+                          <a:prstGeom prst="rect">
+                            <a:avLst/>
+                          </a:prstGeom>
+                        </pic:spPr>
+                      </pic:pic>
+                    </a:graphicData>
+                  </a:graphic>
+                </wp:inline>
+              </w:drawing>
+            </w:r>
+            <w:r>
+              <w:rPr>
+                <w:noProof/>
+              </w:rPr>
+              <w:drawing>
+                <wp:inline distT="0" distB="0" distL="0" distR="0" wp14:anchorId="62D90BC0" wp14:editId="3BA4A7BB">
+                  <wp:extent cx="2244091" cy="1097280"/>
+                  <wp:effectExtent l="0" t="0" r="3810" b="7620"/>
+                  <wp:docPr id="1706559328" name="Picture 1"/>
+                  <wp:cNvGraphicFramePr>
+                    <a:graphicFrameLocks xmlns:a="http://schemas.openxmlformats.org/drawingml/2006/main" noChangeAspect="1"/>
+                  </wp:cNvGraphicFramePr>
+                  <a:graphic xmlns:a="http://schemas.openxmlformats.org/drawingml/2006/main">
+                    <a:graphicData uri="http://schemas.openxmlformats.org/drawingml/2006/picture">
+                      <pic:pic xmlns:pic="http://schemas.openxmlformats.org/drawingml/2006/picture">
+                        <pic:nvPicPr>
+                          <pic:cNvPr id="223214106" name=""/>
+                          <pic:cNvPicPr/>
+                        </pic:nvPicPr>
+                        <pic:blipFill>
+                          <a:blip r:embed="rId7"/>
+                          <a:stretch>
+                            <a:fillRect/>
+                          </a:stretch>
+                        </pic:blipFill>
+                        <pic:spPr>
+                          <a:xfrm>
+                            <a:off x="0" y="0"/>
+                            <a:ext cx="2251835" cy="1101066"/>
+                          </a:xfrm>
+                          <a:prstGeom prst="rect">
+                            <a:avLst/>
+                          </a:prstGeom>
+                        </pic:spPr>
+                      </pic:pic>
+                    </a:graphicData>
+                  </a:graphic>
+                </wp:inline>
+              </w:drawing>
+            </w:r>
+          </w:p>
+        </w:tc>
+        <w:tc>
+          <w:tcPr>
+            <w:tcW w:w="2126" w:type="dxa"/>
+            <w:tcBorders>
+              <w:top w:val="single" w:sz="4" w:space="0" w:color="auto"/>
+            </w:tcBorders>
+            <w:shd w:val="clear" w:color="auto" w:fill="FAE2D5" w:themeFill="accent2" w:themeFillTint="33"/>
+          </w:tcPr>
+          <w:p>
+            <w:pPr>
+              <w:rPr>
+                <w:b/>
+                <w:bCs/>
+              </w:rPr>
+            </w:pPr>
+            <w:proofErr w:type="spellStart"/>
+            <w:r>
+              <w:rPr>
+                <w:b/>
+                <w:bCs/>
+              </w:rPr>
+              <w:t>bambu</w:t>
+            </w:r>
+            <w:proofErr w:type="spellEnd"/>
+            <w:r>
+              <w:rPr>
+                <w:b/>
+                <w:bCs/>
+              </w:rPr>
+              <w:t>\</w:t>
+            </w:r>
+          </w:p>
+          <w:p>
+            <w:r>
+              <w:rPr>
+                <w:b/>
+                <w:bCs/>
+              </w:rPr>
+              <w:t>ALLDFROBOT</w:t>
+            </w:r>
+          </w:p>
+          <w:p/>
+          <w:p/>
+        </w:tc>
+      </w:tr>
+      <w:tr>
+        <w:trPr>
+          <w:trHeight w:val="2137"/>
+        </w:trPr>
+        <w:tc>
+          <w:tcPr>
+            <w:tcW w:w="8075" w:type="dxa"/>
+            <w:shd w:val="clear" w:color="auto" w:fill="auto"/>
+          </w:tcPr>
+          <w:p>
+            <w:r>
+              <w:rPr>
+                <w:noProof/>
+              </w:rPr>
+              <w:drawing>
+                <wp:inline distT="0" distB="0" distL="0" distR="0" wp14:anchorId="03DD29B4" wp14:editId="56958068">
+                  <wp:extent cx="1249680" cy="882542"/>
+                  <wp:effectExtent l="0" t="0" r="7620" b="0"/>
+                  <wp:docPr id="1344465247" name="Picture 1"/>
+                  <wp:cNvGraphicFramePr>
+                    <a:graphicFrameLocks xmlns:a="http://schemas.openxmlformats.org/drawingml/2006/main" noChangeAspect="1"/>
+                  </wp:cNvGraphicFramePr>
+                  <a:graphic xmlns:a="http://schemas.openxmlformats.org/drawingml/2006/main">
+                    <a:graphicData uri="http://schemas.openxmlformats.org/drawingml/2006/picture">
+                      <pic:pic xmlns:pic="http://schemas.openxmlformats.org/drawingml/2006/picture">
+                        <pic:nvPicPr>
+                          <pic:cNvPr id="1696336134" name=""/>
+                          <pic:cNvPicPr/>
+                        </pic:nvPicPr>
+                        <pic:blipFill>
+                          <a:blip r:embed="rId9"/>
+                          <a:stretch>
+                            <a:fillRect/>
+                          </a:stretch>
+                        </pic:blipFill>
+                        <pic:spPr>
+                          <a:xfrm>
+                            <a:off x="0" y="0"/>
+                            <a:ext cx="1254662" cy="886060"/>
+                          </a:xfrm>
+                          <a:prstGeom prst="rect">
+                            <a:avLst/>
+                          </a:prstGeom>
+                        </pic:spPr>
+                      </pic:pic>
+                    </a:graphicData>
+                  </a:graphic>
+                </wp:inline>
+              </w:drawing>
+            </w:r>
+            <w:r>
+              <w:t xml:space="preserve">x2              </w:t>
+            </w:r>
+            <w:r>
+              <w:rPr>
+                <w:noProof/>
+              </w:rPr>
+              <w:drawing>
+                <wp:inline distT="0" distB="0" distL="0" distR="0" wp14:anchorId="33C62132" wp14:editId="5DA65373">
+                  <wp:extent cx="1920240" cy="705043"/>
+                  <wp:effectExtent l="0" t="0" r="3810" b="0"/>
+                  <wp:docPr id="960182104" name="Picture 1"/>
+                  <wp:cNvGraphicFramePr>
+                    <a:graphicFrameLocks xmlns:a="http://schemas.openxmlformats.org/drawingml/2006/main" noChangeAspect="1"/>
+                  </wp:cNvGraphicFramePr>
+                  <a:graphic xmlns:a="http://schemas.openxmlformats.org/drawingml/2006/main">
+                    <a:graphicData uri="http://schemas.openxmlformats.org/drawingml/2006/picture">
+                      <pic:pic xmlns:pic="http://schemas.openxmlformats.org/drawingml/2006/picture">
+                        <pic:nvPicPr>
+                          <pic:cNvPr id="1598140847" name=""/>
+                          <pic:cNvPicPr/>
+                        </pic:nvPicPr>
+                        <pic:blipFill>
+                          <a:blip r:embed="rId10"/>
+                          <a:stretch>
+                            <a:fillRect/>
+                          </a:stretch>
+                        </pic:blipFill>
+                        <pic:spPr>
+                          <a:xfrm>
+                            <a:off x="0" y="0"/>
+                            <a:ext cx="1957054" cy="718560"/>
+                          </a:xfrm>
+                          <a:prstGeom prst="rect">
+                            <a:avLst/>
+                          </a:prstGeom>
+                        </pic:spPr>
+                      </pic:pic>
+                    </a:graphicData>
+                  </a:graphic>
+                </wp:inline>
+              </w:drawing>
+            </w:r>
+            <w:r>
+              <w:t>x1</w:t>
+            </w:r>
+          </w:p>
+          <w:p>
+            <w:r>
+              <w:rPr>
+                <w:noProof/>
+              </w:rPr>
+              <w:drawing>
+                <wp:inline distT="0" distB="0" distL="0" distR="0" wp14:anchorId="2E762952" wp14:editId="061BF24E">
+                  <wp:extent cx="701040" cy="581714"/>
+                  <wp:effectExtent l="0" t="0" r="3810" b="8890"/>
+                  <wp:docPr id="715856632" name="Picture 1"/>
+                  <wp:cNvGraphicFramePr>
+                    <a:graphicFrameLocks xmlns:a="http://schemas.openxmlformats.org/drawingml/2006/main" noChangeAspect="1"/>
+                  </wp:cNvGraphicFramePr>
+                  <a:graphic xmlns:a="http://schemas.openxmlformats.org/drawingml/2006/main">
+                    <a:graphicData uri="http://schemas.openxmlformats.org/drawingml/2006/picture">
+                      <pic:pic xmlns:pic="http://schemas.openxmlformats.org/drawingml/2006/picture">
+                        <pic:nvPicPr>
+                          <pic:cNvPr id="1207001409" name=""/>
+                          <pic:cNvPicPr/>
+                        </pic:nvPicPr>
+                        <pic:blipFill>
+                          <a:blip r:embed="rId11"/>
+                          <a:stretch>
+                            <a:fillRect/>
+                          </a:stretch>
+                        </pic:blipFill>
+                        <pic:spPr>
+                          <a:xfrm>
+                            <a:off x="0" y="0"/>
+                            <a:ext cx="703601" cy="583839"/>
+                          </a:xfrm>
+                          <a:prstGeom prst="rect">
+                            <a:avLst/>
+                          </a:prstGeom>
+                        </pic:spPr>
+                      </pic:pic>
+                    </a:graphicData>
+                  </a:graphic>
+                </wp:inline>
+              </w:drawing>
+            </w:r>
+            <w:r>
+              <w:t xml:space="preserve">x9                </w:t>
+            </w:r>
+            <w:r>
+              <w:rPr>
+                <w:noProof/>
+              </w:rPr>
+              <w:drawing>
+                <wp:inline distT="0" distB="0" distL="0" distR="0" wp14:anchorId="2CF4239B" wp14:editId="2D06CCDF">
+                  <wp:extent cx="1272540" cy="616753"/>
+                  <wp:effectExtent l="0" t="0" r="3810" b="0"/>
+                  <wp:docPr id="1007254426" name="Picture 1"/>
+                  <wp:cNvGraphicFramePr>
+                    <a:graphicFrameLocks xmlns:a="http://schemas.openxmlformats.org/drawingml/2006/main" noChangeAspect="1"/>
+                  </wp:cNvGraphicFramePr>
+                  <a:graphic xmlns:a="http://schemas.openxmlformats.org/drawingml/2006/main">
+                    <a:graphicData uri="http://schemas.openxmlformats.org/drawingml/2006/picture">
+                      <pic:pic xmlns:pic="http://schemas.openxmlformats.org/drawingml/2006/picture">
+                        <pic:nvPicPr>
+                          <pic:cNvPr id="336781723" name=""/>
+                          <pic:cNvPicPr/>
+                        </pic:nvPicPr>
+                        <pic:blipFill>
+                          <a:blip r:embed="rId12"/>
+                          <a:stretch>
+                            <a:fillRect/>
+                          </a:stretch>
+                        </pic:blipFill>
+                        <pic:spPr>
+                          <a:xfrm>
+                            <a:off x="0" y="0"/>
+                            <a:ext cx="1276395" cy="618622"/>
+                          </a:xfrm>
+                          <a:prstGeom prst="rect">
+                            <a:avLst/>
+                          </a:prstGeom>
+                        </pic:spPr>
+                      </pic:pic>
+                    </a:graphicData>
+                  </a:graphic>
+                </wp:inline>
+              </w:drawing>
+            </w:r>
+            <w:r>
+              <w:t>x3</w:t>
+            </w:r>
+          </w:p>
+        </w:tc>
+        <w:tc>
+          <w:tcPr>
+            <w:tcW w:w="2126" w:type="dxa"/>
+            <w:shd w:val="clear" w:color="auto" w:fill="FFFF99"/>
+          </w:tcPr>
+          <w:p>
+            <w:pPr>
+              <w:rPr>
+                <w:b/>
+                <w:bCs/>
+              </w:rPr>
+            </w:pPr>
+            <w:proofErr w:type="spellStart"/>
+            <w:r>
+              <w:rPr>
+                <w:b/>
+                <w:bCs/>
+              </w:rPr>
+              <w:t>bambu</w:t>
+            </w:r>
+            <w:proofErr w:type="spellEnd"/>
+            <w:r>
+              <w:rPr>
+                <w:b/>
+                <w:bCs/>
+              </w:rPr>
+              <w:t>\</w:t>
+            </w:r>
+          </w:p>
+          <w:p>
+            <w:r>
+              <w:rPr>
+                <w:b/>
+                <w:bCs/>
+              </w:rPr>
+              <w:t>ALLPLATES</w:t>
+            </w:r>
+          </w:p>
+          <w:p/>
+        </w:tc>
+      </w:tr>
+      <w:tr>
+        <w:trPr>
+          <w:trHeight w:val="2137"/>
+        </w:trPr>
+        <w:tc>
+          <w:tcPr>
+            <w:tcW w:w="8075" w:type="dxa"/>
+            <w:shd w:val="clear" w:color="auto" w:fill="auto"/>
+          </w:tcPr>
+          <w:p>
+            <w:r>
+              <w:rPr>
+                <w:noProof/>
+              </w:rPr>
+              <w:drawing>
+                <wp:inline distT="0" distB="0" distL="0" distR="0" wp14:anchorId="4AB88AFC" wp14:editId="24B8BBA4">
+                  <wp:extent cx="853440" cy="712376"/>
+                  <wp:effectExtent l="0" t="0" r="3810" b="0"/>
+                  <wp:docPr id="1519606218" name="Picture 1"/>
+                  <wp:cNvGraphicFramePr>
+                    <a:graphicFrameLocks xmlns:a="http://schemas.openxmlformats.org/drawingml/2006/main" noChangeAspect="1"/>
+                  </wp:cNvGraphicFramePr>
+                  <a:graphic xmlns:a="http://schemas.openxmlformats.org/drawingml/2006/main">
+                    <a:graphicData uri="http://schemas.openxmlformats.org/drawingml/2006/picture">
+                      <pic:pic xmlns:pic="http://schemas.openxmlformats.org/drawingml/2006/picture">
+                        <pic:nvPicPr>
+                          <pic:cNvPr id="1641991413" name=""/>
+                          <pic:cNvPicPr/>
+                        </pic:nvPicPr>
+                        <pic:blipFill>
+                          <a:blip r:embed="rId8"/>
+                          <a:stretch>
+                            <a:fillRect/>
+                          </a:stretch>
+                        </pic:blipFill>
+                        <pic:spPr>
+                          <a:xfrm>
+                            <a:off x="0" y="0"/>
+                            <a:ext cx="856608" cy="715020"/>
+                          </a:xfrm>
+                          <a:prstGeom prst="rect">
+                            <a:avLst/>
+                          </a:prstGeom>
+                        </pic:spPr>
+                      </pic:pic>
+                    </a:graphicData>
+                  </a:graphic>
+                </wp:inline>
+              </w:drawing>
+            </w:r>
+            <w:r>
+              <w:rPr>
+                <w:noProof/>
+              </w:rPr>
+              <w:drawing>
+                <wp:inline distT="0" distB="0" distL="0" distR="0" wp14:anchorId="4CCDBEE2" wp14:editId="0C20B4CE">
+                  <wp:extent cx="1463040" cy="1374163"/>
+                  <wp:effectExtent l="0" t="0" r="3810" b="0"/>
+                  <wp:docPr id="246415757" name="Picture 1"/>
+                  <wp:cNvGraphicFramePr>
+                    <a:graphicFrameLocks xmlns:a="http://schemas.openxmlformats.org/drawingml/2006/main" noChangeAspect="1"/>
+                  </wp:cNvGraphicFramePr>
+                  <a:graphic xmlns:a="http://schemas.openxmlformats.org/drawingml/2006/main">
+                    <a:graphicData uri="http://schemas.openxmlformats.org/drawingml/2006/picture">
+                      <pic:pic xmlns:pic="http://schemas.openxmlformats.org/drawingml/2006/picture">
+                        <pic:nvPicPr>
+                          <pic:cNvPr id="479595490" name=""/>
+                          <pic:cNvPicPr/>
+                        </pic:nvPicPr>
+                        <pic:blipFill>
+                          <a:blip r:embed="rId18"/>
+                          <a:stretch>
+                            <a:fillRect/>
+                          </a:stretch>
+                        </pic:blipFill>
+                        <pic:spPr>
+                          <a:xfrm>
+                            <a:off x="0" y="0"/>
+                            <a:ext cx="1467310" cy="1378174"/>
+                          </a:xfrm>
+                          <a:prstGeom prst="rect">
+                            <a:avLst/>
+                          </a:prstGeom>
+                        </pic:spPr>
+                      </pic:pic>
+                    </a:graphicData>
+                  </a:graphic>
+                </wp:inline>
+              </w:drawing>
+            </w:r>
+          </w:p>
+        </w:tc>
+        <w:tc>
+          <w:tcPr>
+            <w:tcW w:w="2126" w:type="dxa"/>
+            <w:shd w:val="clear" w:color="auto" w:fill="C1E4F5" w:themeFill="accent1" w:themeFillTint="33"/>
+          </w:tcPr>
+          <w:p>
+            <w:pPr>
+              <w:rPr>
+                <w:b/>
+                <w:bCs/>
+              </w:rPr>
+            </w:pPr>
+            <w:proofErr w:type="spellStart"/>
+            <w:r>
+              <w:rPr>
+                <w:b/>
+                <w:bCs/>
+              </w:rPr>
+              <w:t>bambu</w:t>
+            </w:r>
+            <w:proofErr w:type="spellEnd"/>
+            <w:r>
+              <w:rPr>
+                <w:b/>
+                <w:bCs/>
+              </w:rPr>
+              <w:t>\</w:t>
+            </w:r>
+          </w:p>
+          <w:p>
+            <w:pPr>
+              <w:rPr>
+                <w:b/>
+                <w:bCs/>
+              </w:rPr>
+            </w:pPr>
+            <w:r>
+              <w:rPr>
+                <w:b/>
+                <w:bCs/>
+              </w:rPr>
+              <w:t>ALLSENSORS</w:t>
+            </w:r>
+          </w:p>
+        </w:tc>
+      </w:tr>
+      <w:tr>
+        <w:trPr>
+          <w:trHeight w:val="2137"/>
+        </w:trPr>
+        <w:tc>
+          <w:tcPr>
+            <w:tcW w:w="8075" w:type="dxa"/>
+            <w:shd w:val="clear" w:color="auto" w:fill="auto"/>
+          </w:tcPr>
+          <w:p>
+            <w:pPr>
+              <w:rPr>
+                <w:noProof/>
+              </w:rPr>
+            </w:pPr>
+            <w:r>
+              <w:rPr>
+                <w:noProof/>
+              </w:rPr>
+              <w:drawing>
+                <wp:inline distT="0" distB="0" distL="0" distR="0" wp14:anchorId="70769D1C" wp14:editId="092F4BFB">
+                  <wp:extent cx="1013460" cy="927471"/>
+                  <wp:effectExtent l="0" t="0" r="0" b="6350"/>
+                  <wp:docPr id="444641256" name="Picture 1"/>
+                  <wp:cNvGraphicFramePr>
+                    <a:graphicFrameLocks xmlns:a="http://schemas.openxmlformats.org/drawingml/2006/main" noChangeAspect="1"/>
+                  </wp:cNvGraphicFramePr>
+                  <a:graphic xmlns:a="http://schemas.openxmlformats.org/drawingml/2006/main">
+                    <a:graphicData uri="http://schemas.openxmlformats.org/drawingml/2006/picture">
+                      <pic:pic xmlns:pic="http://schemas.openxmlformats.org/drawingml/2006/picture">
+                        <pic:nvPicPr>
+                          <pic:cNvPr id="1399309556" name=""/>
+                          <pic:cNvPicPr/>
+                        </pic:nvPicPr>
+                        <pic:blipFill>
+                          <a:blip r:embed="rId13"/>
+                          <a:stretch>
+                            <a:fillRect/>
+                          </a:stretch>
+                        </pic:blipFill>
+                        <pic:spPr>
+                          <a:xfrm>
+                            <a:off x="0" y="0"/>
+                            <a:ext cx="1022771" cy="935992"/>
+                          </a:xfrm>
+                          <a:prstGeom prst="rect">
+                            <a:avLst/>
+                          </a:prstGeom>
+                        </pic:spPr>
+                      </pic:pic>
+                    </a:graphicData>
+                  </a:graphic>
+                </wp:inline>
+              </w:drawing>
+            </w:r>
+            <w:r>
+              <w:rPr>
+                <w:noProof/>
+              </w:rPr>
+              <w:t>x2</w:t>
+            </w:r>
+            <w:r>
+              <w:rPr>
+                <w:noProof/>
+              </w:rPr>
+              <w:drawing>
+                <wp:inline distT="0" distB="0" distL="0" distR="0" wp14:anchorId="0D0B2774" wp14:editId="7B7395A2">
+                  <wp:extent cx="1130791" cy="1203960"/>
+                  <wp:effectExtent l="0" t="0" r="0" b="0"/>
+                  <wp:docPr id="1425350867" name="Picture 1"/>
+                  <wp:cNvGraphicFramePr>
+                    <a:graphicFrameLocks xmlns:a="http://schemas.openxmlformats.org/drawingml/2006/main" noChangeAspect="1"/>
+                  </wp:cNvGraphicFramePr>
+                  <a:graphic xmlns:a="http://schemas.openxmlformats.org/drawingml/2006/main">
+                    <a:graphicData uri="http://schemas.openxmlformats.org/drawingml/2006/picture">
+                      <pic:pic xmlns:pic="http://schemas.openxmlformats.org/drawingml/2006/picture">
+                        <pic:nvPicPr>
+                          <pic:cNvPr id="1736397631" name=""/>
+                          <pic:cNvPicPr/>
+                        </pic:nvPicPr>
+                        <pic:blipFill>
+                          <a:blip r:embed="rId14"/>
+                          <a:stretch>
+                            <a:fillRect/>
+                          </a:stretch>
+                        </pic:blipFill>
+                        <pic:spPr>
+                          <a:xfrm>
+                            <a:off x="0" y="0"/>
+                            <a:ext cx="1138833" cy="1212523"/>
+                          </a:xfrm>
+                          <a:prstGeom prst="rect">
+                            <a:avLst/>
+                          </a:prstGeom>
+                        </pic:spPr>
+                      </pic:pic>
+                    </a:graphicData>
+                  </a:graphic>
+                </wp:inline>
+              </w:drawing>
+            </w:r>
+            <w:r>
+              <w:rPr>
+                <w:noProof/>
+              </w:rPr>
+              <w:t>x2</w:t>
+            </w:r>
+            <w:r>
+              <w:rPr>
+                <w:noProof/>
+              </w:rPr>
+              <w:drawing>
+                <wp:inline distT="0" distB="0" distL="0" distR="0" wp14:anchorId="66DA0780" wp14:editId="274FE6DC">
+                  <wp:extent cx="1181100" cy="554260"/>
+                  <wp:effectExtent l="0" t="0" r="0" b="0"/>
+                  <wp:docPr id="1365492872" name="Picture 1"/>
+                  <wp:cNvGraphicFramePr>
+                    <a:graphicFrameLocks xmlns:a="http://schemas.openxmlformats.org/drawingml/2006/main" noChangeAspect="1"/>
+                  </wp:cNvGraphicFramePr>
+                  <a:graphic xmlns:a="http://schemas.openxmlformats.org/drawingml/2006/main">
+                    <a:graphicData uri="http://schemas.openxmlformats.org/drawingml/2006/picture">
+                      <pic:pic xmlns:pic="http://schemas.openxmlformats.org/drawingml/2006/picture">
+                        <pic:nvPicPr>
+                          <pic:cNvPr id="973060320" name=""/>
+                          <pic:cNvPicPr/>
+                        </pic:nvPicPr>
+                        <pic:blipFill>
+                          <a:blip r:embed="rId17"/>
+                          <a:stretch>
+                            <a:fillRect/>
+                          </a:stretch>
+                        </pic:blipFill>
+                        <pic:spPr>
+                          <a:xfrm>
+                            <a:off x="0" y="0"/>
+                            <a:ext cx="1194419" cy="560510"/>
+                          </a:xfrm>
+                          <a:prstGeom prst="rect">
+                            <a:avLst/>
+                          </a:prstGeom>
+                        </pic:spPr>
+                      </pic:pic>
+                    </a:graphicData>
+                  </a:graphic>
+                </wp:inline>
+              </w:drawing>
+            </w:r>
+            <w:r>
+              <w:rPr>
+                <w:noProof/>
+              </w:rPr>
+              <w:t>x2</w:t>
+            </w:r>
+            <w:r>
+              <w:rPr>
+                <w:noProof/>
+              </w:rPr>
+              <w:drawing>
+                <wp:inline distT="0" distB="0" distL="0" distR="0" wp14:anchorId="6FFCAA13" wp14:editId="3A510645">
+                  <wp:extent cx="1164771" cy="631833"/>
+                  <wp:effectExtent l="0" t="0" r="0" b="0"/>
+                  <wp:docPr id="98716417" name="Picture 1"/>
+                  <wp:cNvGraphicFramePr>
+                    <a:graphicFrameLocks xmlns:a="http://schemas.openxmlformats.org/drawingml/2006/main" noChangeAspect="1"/>
+                  </wp:cNvGraphicFramePr>
+                  <a:graphic xmlns:a="http://schemas.openxmlformats.org/drawingml/2006/main">
+                    <a:graphicData uri="http://schemas.openxmlformats.org/drawingml/2006/picture">
+                      <pic:pic xmlns:pic="http://schemas.openxmlformats.org/drawingml/2006/picture">
+                        <pic:nvPicPr>
+                          <pic:cNvPr id="921760189" name=""/>
+                          <pic:cNvPicPr/>
+                        </pic:nvPicPr>
+                        <pic:blipFill>
+                          <a:blip r:embed="rId5"/>
+                          <a:stretch>
+                            <a:fillRect/>
+                          </a:stretch>
+                        </pic:blipFill>
+                        <pic:spPr>
+                          <a:xfrm>
+                            <a:off x="0" y="0"/>
+                            <a:ext cx="1174264" cy="636983"/>
+                          </a:xfrm>
+                          <a:prstGeom prst="rect">
+                            <a:avLst/>
+                          </a:prstGeom>
+                        </pic:spPr>
+                      </pic:pic>
+                    </a:graphicData>
+                  </a:graphic>
+                </wp:inline>
+              </w:drawing>
+            </w:r>
+          </w:p>
+        </w:tc>
+        <w:tc>
+          <w:tcPr>
+            <w:tcW w:w="2126" w:type="dxa"/>
+            <w:shd w:val="clear" w:color="auto" w:fill="F2CEED" w:themeFill="accent5" w:themeFillTint="33"/>
+          </w:tcPr>
+          <w:p>
+            <w:pPr>
+              <w:rPr>
+                <w:b/>
+                <w:bCs/>
+              </w:rPr>
+            </w:pPr>
+            <w:proofErr w:type="spellStart"/>
+            <w:r>
+              <w:rPr>
+                <w:b/>
+                <w:bCs/>
+              </w:rPr>
+              <w:t>bambu</w:t>
+            </w:r>
+            <w:proofErr w:type="spellEnd"/>
+            <w:r>
+              <w:rPr>
+                <w:b/>
+                <w:bCs/>
+              </w:rPr>
+              <w:t>\</w:t>
+            </w:r>
+          </w:p>
+          <w:p>
+            <w:pPr>
+              <w:rPr>
+                <w:b/>
+                <w:bCs/>
+              </w:rPr>
+            </w:pPr>
+            <w:r>
+              <w:rPr>
+                <w:b/>
+                <w:bCs/>
+                <w:noProof/>
+              </w:rPr>
+              <w:t>ALLMOTORS</w:t>
+            </w:r>
+          </w:p>
+        </w:tc>
+      </w:tr>
+      <w:tr>
+        <w:trPr>
+          <w:trHeight w:val="2137"/>
+        </w:trPr>
+        <w:tc>
+          <w:tcPr>
+            <w:tcW w:w="8075" w:type="dxa"/>
+            <w:shd w:val="clear" w:color="auto" w:fill="auto"/>
+          </w:tcPr>
+          <w:p>
+            <w:pPr>
+              <w:rPr>
+                <w:noProof/>
+              </w:rPr>
+            </w:pPr>
+            <w:r>
+              <w:rPr>
+                <w:noProof/>
+              </w:rPr>
+              <w:drawing>
+                <wp:inline distT="0" distB="0" distL="0" distR="0" wp14:anchorId="048E6E30" wp14:editId="6725E46D">
+                  <wp:extent cx="1001923" cy="1470660"/>
+                  <wp:effectExtent l="0" t="0" r="8255" b="0"/>
+                  <wp:docPr id="410597717" name="Picture 1"/>
+                  <wp:cNvGraphicFramePr>
+                    <a:graphicFrameLocks xmlns:a="http://schemas.openxmlformats.org/drawingml/2006/main" noChangeAspect="1"/>
+                  </wp:cNvGraphicFramePr>
+                  <a:graphic xmlns:a="http://schemas.openxmlformats.org/drawingml/2006/main">
+                    <a:graphicData uri="http://schemas.openxmlformats.org/drawingml/2006/picture">
+                      <pic:pic xmlns:pic="http://schemas.openxmlformats.org/drawingml/2006/picture">
+                        <pic:nvPicPr>
+                          <pic:cNvPr id="312791023" name=""/>
+                          <pic:cNvPicPr/>
+                        </pic:nvPicPr>
+                        <pic:blipFill>
+                          <a:blip r:embed="rId15"/>
+                          <a:stretch>
+                            <a:fillRect/>
+                          </a:stretch>
+                        </pic:blipFill>
+                        <pic:spPr>
+                          <a:xfrm>
+                            <a:off x="0" y="0"/>
+                            <a:ext cx="1012393" cy="1486028"/>
+                          </a:xfrm>
+                          <a:prstGeom prst="rect">
+                            <a:avLst/>
+                          </a:prstGeom>
+                        </pic:spPr>
+                      </pic:pic>
+                    </a:graphicData>
+                  </a:graphic>
+                </wp:inline>
+              </w:drawing>
+            </w:r>
+            <w:r>
+              <w:rPr>
+                <w:noProof/>
+              </w:rPr>
+              <w:t>x2</w:t>
+            </w:r>
+          </w:p>
+        </w:tc>
+        <w:tc>
+          <w:tcPr>
+            <w:tcW w:w="2126" w:type="dxa"/>
+            <w:shd w:val="clear" w:color="auto" w:fill="F2CEED" w:themeFill="accent5" w:themeFillTint="33"/>
+          </w:tcPr>
+          <w:p>
+            <w:pPr>
+              <w:rPr>
+                <w:b/>
+                <w:bCs/>
+                <w:noProof/>
+              </w:rPr>
+            </w:pPr>
+            <w:r>
+              <w:rPr>
+                <w:b/>
+                <w:bCs/>
+                <w:noProof/>
+              </w:rPr>
+              <w:t>Prusa_abs\</w:t>
+            </w:r>
+          </w:p>
+          <w:p>
+            <w:pPr>
+              <w:rPr>
+                <w:b/>
+                <w:bCs/>
+                <w:noProof/>
+              </w:rPr>
+            </w:pPr>
+            <w:r>
+              <w:rPr>
+                <w:b/>
+                <w:bCs/>
+                <w:noProof/>
+              </w:rPr>
+              <w:t>TTMB.02.ABS</w:t>
+            </w:r>
+          </w:p>
+        </w:tc>
+      </w:tr>
+    </w:tbl>
+    <w:p>
+      <w:pPr>
+        <w:rPr>
+          <w:b/>
+          <w:bCs/>
+          <w:sz w:val="28"/>
+          <w:szCs w:val="28"/>
+        </w:rPr>
+      </w:pPr>
+    </w:p>
+    <w:p>
+      <w:pPr>
+        <w:rPr>
+          <w:b/>
+          <w:bCs/>
+          <w:sz w:val="28"/>
+          <w:szCs w:val="28"/>
+        </w:rPr>
+      </w:pPr>
+      <w:r>
+        <w:rPr>
+          <w:b/>
+          <w:bCs/>
+          <w:sz w:val="28"/>
+          <w:szCs w:val="28"/>
+        </w:rPr>
+        <w:br w:type="page"/>
+      </w:r>
+    </w:p>
+    <w:p>
+      <w:pPr>
+        <w:rPr>
+          <w:b/>
+          <w:bCs/>
+          <w:sz w:val="28"/>
+          <w:szCs w:val="28"/>
+        </w:rPr>
+      </w:pPr>
+      <w:r>
+        <w:rPr>
+          <w:b/>
+          <w:bCs/>
+          <w:sz w:val="28"/>
+          <w:szCs w:val="28"/>
+        </w:rPr>
+        <w:lastRenderedPageBreak/>
+        <w:t>Additional Components</w:t>
+      </w:r>
+    </w:p>
+    <w:p>
+      <w:r>
+        <w:t>Print these as needed.  They are bought separately.</w:t>
+      </w:r>
+    </w:p>
+    <w:tbl>
+      <w:tblPr>
+        <w:tblStyle w:val="TableGrid"/>
+        <w:tblW w:w="0" w:type="auto"/>
+        <w:tblLook w:val="04A0" w:firstRow="1" w:lastRow="0" w:firstColumn="1" w:lastColumn="0" w:noHBand="0" w:noVBand="1"/>
+      </w:tblPr>
+      <w:tblGrid>
+        <w:gridCol w:w="3756"/>
+        <w:gridCol w:w="3620"/>
+        <w:gridCol w:w="1079"/>
+        <w:gridCol w:w="2001"/>
+      </w:tblGrid>
+      <w:tr>
+        <w:tc>
+          <w:tcPr>
+            <w:tcW w:w="3756" w:type="dxa"/>
+          </w:tcPr>
+          <w:p>
+            <w:pPr>
+              <w:rPr>
+                <w:b/>
+                <w:bCs/>
+              </w:rPr>
+            </w:pPr>
+            <w:r>
+              <w:rPr>
+                <w:b/>
+                <w:bCs/>
+              </w:rPr>
+              <w:t>Picture</w:t>
+            </w:r>
+          </w:p>
+        </w:tc>
+        <w:tc>
+          <w:tcPr>
+            <w:tcW w:w="3620" w:type="dxa"/>
+          </w:tcPr>
+          <w:p>
+            <w:pPr>
+              <w:rPr>
+                <w:b/>
+                <w:bCs/>
+              </w:rPr>
+            </w:pPr>
+            <w:r>
+              <w:rPr>
+                <w:b/>
+                <w:bCs/>
+              </w:rPr>
+              <w:t>File Name</w:t>
+            </w:r>
+          </w:p>
+        </w:tc>
+        <w:tc>
+          <w:tcPr>
+            <w:tcW w:w="1079" w:type="dxa"/>
+            <w:shd w:val="clear" w:color="auto" w:fill="auto"/>
+          </w:tcPr>
+          <w:p>
+            <w:pPr>
+              <w:rPr>
+                <w:b/>
+                <w:bCs/>
+              </w:rPr>
+            </w:pPr>
+            <w:r>
+              <w:rPr>
+                <w:b/>
+                <w:bCs/>
+              </w:rPr>
+              <w:t>Quantity Per Kit</w:t>
+            </w:r>
+          </w:p>
+        </w:tc>
+        <w:tc>
+          <w:tcPr>
+            <w:tcW w:w="2001" w:type="dxa"/>
+            <w:shd w:val="clear" w:color="auto" w:fill="auto"/>
+          </w:tcPr>
+          <w:p>
+            <w:pPr>
+              <w:rPr>
+                <w:b/>
+                <w:bCs/>
+              </w:rPr>
+            </w:pPr>
+            <w:r>
+              <w:rPr>
+                <w:b/>
+                <w:bCs/>
+              </w:rPr>
+              <w:t>Post print</w:t>
+            </w:r>
+          </w:p>
+        </w:tc>
+      </w:tr>
+      <w:tr>
+        <w:tc>
+          <w:tcPr>
+            <w:tcW w:w="3756" w:type="dxa"/>
+          </w:tcPr>
+          <w:p>
+            <w:r>
+              <w:rPr>
+                <w:noProof/>
+              </w:rPr>
+              <w:drawing>
+                <wp:inline distT="0" distB="0" distL="0" distR="0" wp14:anchorId="52704A2F" wp14:editId="3F638A45">
+                  <wp:extent cx="1676400" cy="1574594"/>
+                  <wp:effectExtent l="0" t="0" r="0" b="6985"/>
+                  <wp:docPr id="331908133" name="Picture 1" descr="A close-up of a rectangular object&#10;&#10;Description automatically generated"/>
+                  <wp:cNvGraphicFramePr>
+                    <a:graphicFrameLocks xmlns:a="http://schemas.openxmlformats.org/drawingml/2006/main" noChangeAspect="1"/>
+                  </wp:cNvGraphicFramePr>
+                  <a:graphic xmlns:a="http://schemas.openxmlformats.org/drawingml/2006/main">
+                    <a:graphicData uri="http://schemas.openxmlformats.org/drawingml/2006/picture">
+                      <pic:pic xmlns:pic="http://schemas.openxmlformats.org/drawingml/2006/picture">
+                        <pic:nvPicPr>
+                          <pic:cNvPr id="331908133" name="Picture 1" descr="A close-up of a rectangular object&#10;&#10;Description automatically generated"/>
+                          <pic:cNvPicPr/>
+                        </pic:nvPicPr>
+                        <pic:blipFill>
+                          <a:blip r:embed="rId19"/>
+                          <a:stretch>
+                            <a:fillRect/>
+                          </a:stretch>
+                        </pic:blipFill>
+                        <pic:spPr>
+                          <a:xfrm>
+                            <a:off x="0" y="0"/>
+                            <a:ext cx="1681724" cy="1579594"/>
+                          </a:xfrm>
+                          <a:prstGeom prst="rect">
+                            <a:avLst/>
+                          </a:prstGeom>
+                        </pic:spPr>
+                      </pic:pic>
+                    </a:graphicData>
+                  </a:graphic>
+                </wp:inline>
+              </w:drawing>
+            </w:r>
+          </w:p>
+        </w:tc>
+        <w:tc>
+          <w:tcPr>
+            <w:tcW w:w="3620" w:type="dxa"/>
+          </w:tcPr>
+          <w:p>
+            <w:r>
+              <w:rPr>
+                <w:b/>
+                <w:bCs/>
+              </w:rPr>
+              <w:t>7SEG</w:t>
+            </w:r>
+            <w:r>
+              <w:rPr>
+                <w:b/>
+                <w:bCs/>
+              </w:rPr>
+              <w:br/>
+              <w:t>_</w:t>
+            </w:r>
+            <w:r>
+              <w:rPr>
+                <w:b/>
+                <w:bCs/>
+              </w:rPr>
+              <w:t>adafruit_backpack_7seg_led</w:t>
+            </w:r>
+            <w:r>
+              <w:rPr>
+                <w:b/>
+                <w:bCs/>
+              </w:rPr>
+              <w:br/>
+            </w:r>
+            <w:r>
+              <w:rPr>
+                <w:b/>
+                <w:bCs/>
+              </w:rPr>
+              <w:t>_to_m6_bolt</w:t>
+            </w:r>
+          </w:p>
+          <w:p/>
+        </w:tc>
+        <w:tc>
+          <w:tcPr>
+            <w:tcW w:w="1079" w:type="dxa"/>
+            <w:shd w:val="clear" w:color="auto" w:fill="auto"/>
+          </w:tcPr>
+          <w:p>
+            <w:r>
+              <w:t>1</w:t>
+            </w:r>
+          </w:p>
+        </w:tc>
+        <w:tc>
+          <w:tcPr>
+            <w:tcW w:w="2001" w:type="dxa"/>
+            <w:shd w:val="clear" w:color="auto" w:fill="auto"/>
+          </w:tcPr>
+          <w:p>
+            <w:pPr>
+              <w:pStyle w:val="ListParagraph"/>
+              <w:numPr>
+                <w:ilvl w:val="0"/>
+                <w:numId w:val="2"/>
+              </w:numPr>
+              <w:ind w:left="158" w:hanging="203"/>
+            </w:pPr>
+            <w:r>
+              <w:t>Superglue parts</w:t>
+            </w:r>
+          </w:p>
+          <w:p>
+            <w:pPr>
+              <w:pStyle w:val="ListParagraph"/>
+              <w:numPr>
+                <w:ilvl w:val="0"/>
+                <w:numId w:val="2"/>
+              </w:numPr>
+              <w:ind w:left="158" w:hanging="203"/>
+            </w:pPr>
+            <w:r>
+              <w:t>Hot glue LED</w:t>
+            </w:r>
+          </w:p>
+        </w:tc>
+      </w:tr>
+    </w:tbl>
+    <w:p>
+      <w:pPr>
+        <w:rPr>
+          <w:b/>
+          <w:bCs/>
+          <w:sz w:val="28"/>
+          <w:szCs w:val="28"/>
+        </w:rPr>
+      </w:pPr>
+      <w:r>
+        <w:rPr>
+          <w:b/>
+          <w:bCs/>
+          <w:sz w:val="28"/>
+          <w:szCs w:val="28"/>
+        </w:rPr>
         <w:br w:type="page"/>
       </w:r>
     </w:p>
@@ -1778,21 +3430,28 @@
         <w:tblLook w:val="04A0" w:firstRow="1" w:lastRow="0" w:firstColumn="1" w:lastColumn="0" w:noHBand="0" w:noVBand="1"/>
       </w:tblPr>
       <w:tblGrid>
-        <w:gridCol w:w="4866"/>
-        <w:gridCol w:w="4511"/>
+        <w:gridCol w:w="3756"/>
+        <w:gridCol w:w="1110"/>
+        <w:gridCol w:w="2510"/>
+        <w:gridCol w:w="1079"/>
+        <w:gridCol w:w="922"/>
         <w:gridCol w:w="1079"/>
       </w:tblGrid>
       <w:tr>
         <w:tc>
           <w:tcPr>
             <w:tcW w:w="4866" w:type="dxa"/>
-          </w:tcPr>
-          <w:p>
-            <w:r>
+            <w:gridSpan w:val="2"/>
+          </w:tcPr>
+          <w:p>
+            <w:r>
+              <w:rPr>
+                <w:noProof/>
+              </w:rPr>
               <w:drawing>
-                <wp:inline distT="0" distB="0" distL="0" distR="0" wp14:anchorId="5165D326" wp14:editId="4A624992">
-                  <wp:extent cx="2019300" cy="2546677"/>
-                  <wp:effectExtent l="0" t="0" r="0" b="6350"/>
+                <wp:inline distT="0" distB="0" distL="0" distR="0" wp14:anchorId="5165D326" wp14:editId="70725AD7">
+                  <wp:extent cx="1181100" cy="1489566"/>
+                  <wp:effectExtent l="0" t="0" r="0" b="0"/>
                   <wp:docPr id="180101070" name="Picture 1" descr="A close-up of a metal piece&#10;&#10;Description automatically generated"/>
                   <wp:cNvGraphicFramePr>
                     <a:graphicFrameLocks xmlns:a="http://schemas.openxmlformats.org/drawingml/2006/main" noChangeAspect="1"/>
@@ -1805,7 +3464,7 @@
                           <pic:cNvPicPr/>
                         </pic:nvPicPr>
                         <pic:blipFill>
-                          <a:blip r:embed="rId19"/>
+                          <a:blip r:embed="rId20"/>
                           <a:stretch>
                             <a:fillRect/>
                           </a:stretch>
@@ -1813,7 +3472,7 @@
                         <pic:spPr>
                           <a:xfrm>
                             <a:off x="0" y="0"/>
-                            <a:ext cx="2029286" cy="2559272"/>
+                            <a:ext cx="1190670" cy="1501636"/>
                           </a:xfrm>
                           <a:prstGeom prst="rect">
                             <a:avLst/>
@@ -1830,6 +3489,7 @@
         <w:tc>
           <w:tcPr>
             <w:tcW w:w="4511" w:type="dxa"/>
+            <w:gridSpan w:val="3"/>
           </w:tcPr>
           <w:p>
             <w:proofErr w:type="spellStart"/>
@@ -1870,6 +3530,7 @@
         <w:tc>
           <w:tcPr>
             <w:tcW w:w="4866" w:type="dxa"/>
+            <w:gridSpan w:val="2"/>
           </w:tcPr>
           <w:p>
             <w:pPr>
@@ -1882,9 +3543,9 @@
                 <w:noProof/>
               </w:rPr>
               <w:drawing>
-                <wp:inline distT="0" distB="0" distL="0" distR="0" wp14:anchorId="37AD4E0A" wp14:editId="0E97B3F9">
-                  <wp:extent cx="2076450" cy="2254070"/>
-                  <wp:effectExtent l="0" t="0" r="0" b="0"/>
+                <wp:inline distT="0" distB="0" distL="0" distR="0" wp14:anchorId="37AD4E0A" wp14:editId="7F0676CF">
+                  <wp:extent cx="975360" cy="1058793"/>
+                  <wp:effectExtent l="0" t="0" r="0" b="8255"/>
                   <wp:docPr id="1624367043" name="Picture 1" descr="A close-up of a battery holder&#10;&#10;Description automatically generated"/>
                   <wp:cNvGraphicFramePr>
                     <a:graphicFrameLocks xmlns:a="http://schemas.openxmlformats.org/drawingml/2006/main" noChangeAspect="1"/>
@@ -1897,7 +3558,7 @@
                           <pic:cNvPicPr/>
                         </pic:nvPicPr>
                         <pic:blipFill>
-                          <a:blip r:embed="rId20"/>
+                          <a:blip r:embed="rId21"/>
                           <a:stretch>
                             <a:fillRect/>
                           </a:stretch>
@@ -1905,7 +3566,7 @@
                         <pic:spPr>
                           <a:xfrm>
                             <a:off x="0" y="0"/>
-                            <a:ext cx="2083535" cy="2261762"/>
+                            <a:ext cx="981187" cy="1065118"/>
                           </a:xfrm>
                           <a:prstGeom prst="rect">
                             <a:avLst/>
@@ -1922,6 +3583,7 @@
         <w:tc>
           <w:tcPr>
             <w:tcW w:w="4511" w:type="dxa"/>
+            <w:gridSpan w:val="3"/>
           </w:tcPr>
           <w:p>
             <w:proofErr w:type="spellStart"/>
@@ -1974,6 +3636,7 @@
         <w:tc>
           <w:tcPr>
             <w:tcW w:w="4866" w:type="dxa"/>
+            <w:gridSpan w:val="2"/>
           </w:tcPr>
           <w:p>
             <w:r>
@@ -1996,7 +3659,7 @@
                           <pic:cNvPicPr/>
                         </pic:nvPicPr>
                         <pic:blipFill>
-                          <a:blip r:embed="rId21"/>
+                          <a:blip r:embed="rId22"/>
                           <a:stretch>
                             <a:fillRect/>
                           </a:stretch>
@@ -2021,6 +3684,7 @@
         <w:tc>
           <w:tcPr>
             <w:tcW w:w="4511" w:type="dxa"/>
+            <w:gridSpan w:val="3"/>
           </w:tcPr>
           <w:p>
             <w:pPr>
@@ -2046,14 +3710,12 @@
               </w:rPr>
               <w:t>#1_</w:t>
             </w:r>
-            <w:proofErr w:type="gramStart"/>
             <w:r>
               <w:rPr>
                 <w:color w:val="A6A6A6" w:themeColor="background1" w:themeShade="A6"/>
               </w:rPr>
               <w:t>1mm</w:t>
             </w:r>
-            <w:proofErr w:type="gramEnd"/>
           </w:p>
           <w:p>
             <w:pPr>
@@ -2123,6 +3785,7 @@
         <w:tc>
           <w:tcPr>
             <w:tcW w:w="4866" w:type="dxa"/>
+            <w:gridSpan w:val="2"/>
           </w:tcPr>
           <w:p>
             <w:r>
@@ -2145,7 +3808,7 @@
                           <pic:cNvPicPr/>
                         </pic:nvPicPr>
                         <pic:blipFill>
-                          <a:blip r:embed="rId22"/>
+                          <a:blip r:embed="rId23"/>
                           <a:stretch>
                             <a:fillRect/>
                           </a:stretch>
@@ -2170,6 +3833,7 @@
         <w:tc>
           <w:tcPr>
             <w:tcW w:w="4511" w:type="dxa"/>
+            <w:gridSpan w:val="3"/>
           </w:tcPr>
           <w:p>
             <w:pPr>
@@ -2195,14 +3859,12 @@
               </w:rPr>
               <w:t>#2_</w:t>
             </w:r>
-            <w:proofErr w:type="gramStart"/>
             <w:r>
               <w:rPr>
                 <w:color w:val="A6A6A6" w:themeColor="background1" w:themeShade="A6"/>
               </w:rPr>
               <w:t>1mm</w:t>
             </w:r>
-            <w:proofErr w:type="gramEnd"/>
           </w:p>
           <w:p>
             <w:pPr>
@@ -2266,6 +3928,7 @@
         <w:tc>
           <w:tcPr>
             <w:tcW w:w="4866" w:type="dxa"/>
+            <w:gridSpan w:val="2"/>
           </w:tcPr>
           <w:p>
             <w:r>
@@ -2288,7 +3951,7 @@
                           <pic:cNvPicPr/>
                         </pic:nvPicPr>
                         <pic:blipFill>
-                          <a:blip r:embed="rId23"/>
+                          <a:blip r:embed="rId24"/>
                           <a:stretch>
                             <a:fillRect/>
                           </a:stretch>
@@ -2313,6 +3976,7 @@
         <w:tc>
           <w:tcPr>
             <w:tcW w:w="4511" w:type="dxa"/>
+            <w:gridSpan w:val="3"/>
           </w:tcPr>
           <w:p>
             <w:pPr>
@@ -2362,6 +4026,391 @@
           <w:p>
             <w:r>
               <w:t>1</w:t>
+            </w:r>
+          </w:p>
+        </w:tc>
+      </w:tr>
+      <w:tr>
+        <w:tc>
+          <w:tcPr>
+            <w:tcW w:w="4866" w:type="dxa"/>
+            <w:gridSpan w:val="2"/>
+            <w:tcBorders>
+              <w:bottom w:val="single" w:sz="4" w:space="0" w:color="auto"/>
+            </w:tcBorders>
+          </w:tcPr>
+          <w:p>
+            <w:r>
+              <w:rPr>
+                <w:noProof/>
+              </w:rPr>
+              <w:drawing>
+                <wp:inline distT="0" distB="0" distL="0" distR="0" wp14:anchorId="0214477E" wp14:editId="38DC0ABC">
+                  <wp:extent cx="1897380" cy="1399796"/>
+                  <wp:effectExtent l="0" t="0" r="7620" b="0"/>
+                  <wp:docPr id="2026152053" name="Picture 1" descr="A close-up of a screw and nut&#10;&#10;Description automatically generated"/>
+                  <wp:cNvGraphicFramePr>
+                    <a:graphicFrameLocks xmlns:a="http://schemas.openxmlformats.org/drawingml/2006/main" noChangeAspect="1"/>
+                  </wp:cNvGraphicFramePr>
+                  <a:graphic xmlns:a="http://schemas.openxmlformats.org/drawingml/2006/main">
+                    <a:graphicData uri="http://schemas.openxmlformats.org/drawingml/2006/picture">
+                      <pic:pic xmlns:pic="http://schemas.openxmlformats.org/drawingml/2006/picture">
+                        <pic:nvPicPr>
+                          <pic:cNvPr id="2026152053" name="Picture 1" descr="A close-up of a screw and nut&#10;&#10;Description automatically generated"/>
+                          <pic:cNvPicPr/>
+                        </pic:nvPicPr>
+                        <pic:blipFill>
+                          <a:blip r:embed="rId25"/>
+                          <a:stretch>
+                            <a:fillRect/>
+                          </a:stretch>
+                        </pic:blipFill>
+                        <pic:spPr>
+                          <a:xfrm>
+                            <a:off x="0" y="0"/>
+                            <a:ext cx="1902987" cy="1403933"/>
+                          </a:xfrm>
+                          <a:prstGeom prst="rect">
+                            <a:avLst/>
+                          </a:prstGeom>
+                        </pic:spPr>
+                      </pic:pic>
+                    </a:graphicData>
+                  </a:graphic>
+                </wp:inline>
+              </w:drawing>
+            </w:r>
+          </w:p>
+        </w:tc>
+        <w:tc>
+          <w:tcPr>
+            <w:tcW w:w="4511" w:type="dxa"/>
+            <w:gridSpan w:val="3"/>
+            <w:tcBorders>
+              <w:bottom w:val="single" w:sz="4" w:space="0" w:color="auto"/>
+            </w:tcBorders>
+          </w:tcPr>
+          <w:p>
+            <w:pPr>
+              <w:rPr>
+                <w:b/>
+                <w:bCs/>
+              </w:rPr>
+            </w:pPr>
+            <w:r>
+              <w:rPr>
+                <w:b/>
+                <w:bCs/>
+              </w:rPr>
+              <w:t>adafruit_feather_7seg_led</w:t>
+            </w:r>
+          </w:p>
+          <w:p>
+            <w:r>
+              <w:t>_to_m6_bolt</w:t>
+            </w:r>
+          </w:p>
+          <w:p>
+            <w:r>
+              <w:t>_</w:t>
+            </w:r>
+            <w:r>
+              <w:t>x</w:t>
+            </w:r>
+            <w:r>
+              <w:t>1_2</w:t>
+            </w:r>
+            <w:r>
+              <w:t>0</w:t>
+            </w:r>
+            <w:r>
+              <w:t>m</w:t>
+            </w:r>
+          </w:p>
+          <w:p/>
+          <w:p/>
+        </w:tc>
+        <w:tc>
+          <w:tcPr>
+            <w:tcW w:w="1079" w:type="dxa"/>
+            <w:tcBorders>
+              <w:bottom w:val="single" w:sz="4" w:space="0" w:color="auto"/>
+            </w:tcBorders>
+          </w:tcPr>
+          <w:p>
+            <w:r>
+              <w:t>1</w:t>
+            </w:r>
+          </w:p>
+        </w:tc>
+      </w:tr>
+      <w:tr>
+        <w:tc>
+          <w:tcPr>
+            <w:tcW w:w="4866" w:type="dxa"/>
+            <w:gridSpan w:val="2"/>
+            <w:tcBorders>
+              <w:bottom w:val="single" w:sz="4" w:space="0" w:color="auto"/>
+            </w:tcBorders>
+          </w:tcPr>
+          <w:p>
+            <w:pPr>
+              <w:rPr>
+                <w:noProof/>
+              </w:rPr>
+            </w:pPr>
+            <w:r>
+              <w:rPr>
+                <w:noProof/>
+              </w:rPr>
+              <w:drawing>
+                <wp:inline distT="0" distB="0" distL="0" distR="0" wp14:anchorId="2502703A" wp14:editId="69981C1D">
+                  <wp:extent cx="1952625" cy="1122589"/>
+                  <wp:effectExtent l="0" t="0" r="0" b="1905"/>
+                  <wp:docPr id="650465349" name="Picture 1" descr="A close-up of a screw&#10;&#10;Description automatically generated"/>
+                  <wp:cNvGraphicFramePr>
+                    <a:graphicFrameLocks xmlns:a="http://schemas.openxmlformats.org/drawingml/2006/main" noChangeAspect="1"/>
+                  </wp:cNvGraphicFramePr>
+                  <a:graphic xmlns:a="http://schemas.openxmlformats.org/drawingml/2006/main">
+                    <a:graphicData uri="http://schemas.openxmlformats.org/drawingml/2006/picture">
+                      <pic:pic xmlns:pic="http://schemas.openxmlformats.org/drawingml/2006/picture">
+                        <pic:nvPicPr>
+                          <pic:cNvPr id="650465349" name="Picture 1" descr="A close-up of a screw&#10;&#10;Description automatically generated"/>
+                          <pic:cNvPicPr/>
+                        </pic:nvPicPr>
+                        <pic:blipFill>
+                          <a:blip r:embed="rId26"/>
+                          <a:stretch>
+                            <a:fillRect/>
+                          </a:stretch>
+                        </pic:blipFill>
+                        <pic:spPr>
+                          <a:xfrm>
+                            <a:off x="0" y="0"/>
+                            <a:ext cx="1957258" cy="1125252"/>
+                          </a:xfrm>
+                          <a:prstGeom prst="rect">
+                            <a:avLst/>
+                          </a:prstGeom>
+                        </pic:spPr>
+                      </pic:pic>
+                    </a:graphicData>
+                  </a:graphic>
+                </wp:inline>
+              </w:drawing>
+            </w:r>
+          </w:p>
+        </w:tc>
+        <w:tc>
+          <w:tcPr>
+            <w:tcW w:w="4511" w:type="dxa"/>
+            <w:gridSpan w:val="3"/>
+            <w:tcBorders>
+              <w:bottom w:val="single" w:sz="4" w:space="0" w:color="auto"/>
+            </w:tcBorders>
+          </w:tcPr>
+          <w:p>
+            <w:pPr>
+              <w:rPr>
+                <w:b/>
+                <w:bCs/>
+              </w:rPr>
+            </w:pPr>
+            <w:proofErr w:type="spellStart"/>
+            <w:r>
+              <w:rPr>
+                <w:b/>
+                <w:bCs/>
+              </w:rPr>
+              <w:t>kitronik_robotics_board</w:t>
+            </w:r>
+            <w:proofErr w:type="spellEnd"/>
+          </w:p>
+          <w:p>
+            <w:r>
+              <w:t>_to_m6_bolt</w:t>
+            </w:r>
+          </w:p>
+          <w:p>
+            <w:pPr>
+              <w:rPr>
+                <w:b/>
+                <w:bCs/>
+              </w:rPr>
+            </w:pPr>
+            <w:r>
+              <w:t>_</w:t>
+            </w:r>
+            <w:r>
+              <w:t>x</w:t>
+            </w:r>
+            <w:r>
+              <w:t>1_42m</w:t>
+            </w:r>
+          </w:p>
+        </w:tc>
+        <w:tc>
+          <w:tcPr>
+            <w:tcW w:w="1079" w:type="dxa"/>
+            <w:tcBorders>
+              <w:bottom w:val="single" w:sz="4" w:space="0" w:color="auto"/>
+            </w:tcBorders>
+          </w:tcPr>
+          <w:p>
+            <w:r>
+              <w:t>1</w:t>
+            </w:r>
+          </w:p>
+        </w:tc>
+      </w:tr>
+      <w:tr>
+        <w:tc>
+          <w:tcPr>
+            <w:tcW w:w="3756" w:type="dxa"/>
+          </w:tcPr>
+          <w:p>
+            <w:pPr>
+              <w:rPr>
+                <w:strike/>
+              </w:rPr>
+            </w:pPr>
+            <w:r>
+              <w:rPr>
+                <w:strike/>
+                <w:noProof/>
+              </w:rPr>
+              <w:drawing>
+                <wp:inline distT="0" distB="0" distL="0" distR="0" wp14:anchorId="59610BC6" wp14:editId="7B0D9493">
+                  <wp:extent cx="1066892" cy="480102"/>
+                  <wp:effectExtent l="0" t="0" r="0" b="0"/>
+                  <wp:docPr id="479058771" name="Picture 1" descr="A purple object with a round object on it&#10;&#10;Description automatically generated"/>
+                  <wp:cNvGraphicFramePr>
+                    <a:graphicFrameLocks xmlns:a="http://schemas.openxmlformats.org/drawingml/2006/main" noChangeAspect="1"/>
+                  </wp:cNvGraphicFramePr>
+                  <a:graphic xmlns:a="http://schemas.openxmlformats.org/drawingml/2006/main">
+                    <a:graphicData uri="http://schemas.openxmlformats.org/drawingml/2006/picture">
+                      <pic:pic xmlns:pic="http://schemas.openxmlformats.org/drawingml/2006/picture">
+                        <pic:nvPicPr>
+                          <pic:cNvPr id="479058771" name="Picture 1" descr="A purple object with a round object on it&#10;&#10;Description automatically generated"/>
+                          <pic:cNvPicPr/>
+                        </pic:nvPicPr>
+                        <pic:blipFill>
+                          <a:blip r:embed="rId27"/>
+                          <a:stretch>
+                            <a:fillRect/>
+                          </a:stretch>
+                        </pic:blipFill>
+                        <pic:spPr>
+                          <a:xfrm>
+                            <a:off x="0" y="0"/>
+                            <a:ext cx="1066892" cy="480102"/>
+                          </a:xfrm>
+                          <a:prstGeom prst="rect">
+                            <a:avLst/>
+                          </a:prstGeom>
+                        </pic:spPr>
+                      </pic:pic>
+                    </a:graphicData>
+                  </a:graphic>
+                </wp:inline>
+              </w:drawing>
+            </w:r>
+          </w:p>
+        </w:tc>
+        <w:tc>
+          <w:tcPr>
+            <w:tcW w:w="3620" w:type="dxa"/>
+            <w:gridSpan w:val="2"/>
+          </w:tcPr>
+          <w:p>
+            <w:pPr>
+              <w:rPr>
+                <w:b/>
+                <w:bCs/>
+                <w:strike/>
+              </w:rPr>
+            </w:pPr>
+            <w:proofErr w:type="spellStart"/>
+            <w:r>
+              <w:rPr>
+                <w:b/>
+                <w:bCs/>
+                <w:strike/>
+              </w:rPr>
+              <w:t>battery_holder_aaa</w:t>
+            </w:r>
+            <w:proofErr w:type="spellEnd"/>
+          </w:p>
+          <w:p>
+            <w:pPr>
+              <w:rPr>
+                <w:strike/>
+              </w:rPr>
+            </w:pPr>
+            <w:r>
+              <w:rPr>
+                <w:strike/>
+              </w:rPr>
+              <w:t>_to_m6_bolt</w:t>
+            </w:r>
+          </w:p>
+          <w:p>
+            <w:pPr>
+              <w:rPr>
+                <w:strike/>
+              </w:rPr>
+            </w:pPr>
+          </w:p>
+          <w:p>
+            <w:pPr>
+              <w:rPr>
+                <w:strike/>
+              </w:rPr>
+            </w:pPr>
+          </w:p>
+        </w:tc>
+        <w:tc>
+          <w:tcPr>
+            <w:tcW w:w="1079" w:type="dxa"/>
+            <w:shd w:val="clear" w:color="auto" w:fill="auto"/>
+          </w:tcPr>
+          <w:p>
+            <w:pPr>
+              <w:rPr>
+                <w:strike/>
+              </w:rPr>
+            </w:pPr>
+            <w:r>
+              <w:rPr>
+                <w:strike/>
+              </w:rPr>
+              <w:t>1</w:t>
+            </w:r>
+          </w:p>
+        </w:tc>
+        <w:tc>
+          <w:tcPr>
+            <w:tcW w:w="2001" w:type="dxa"/>
+            <w:gridSpan w:val="2"/>
+            <w:shd w:val="clear" w:color="auto" w:fill="auto"/>
+          </w:tcPr>
+          <w:p>
+            <w:pPr>
+              <w:pStyle w:val="ListParagraph"/>
+              <w:numPr>
+                <w:ilvl w:val="0"/>
+                <w:numId w:val="2"/>
+              </w:numPr>
+              <w:ind w:left="158" w:hanging="203"/>
+              <w:rPr>
+                <w:strike/>
+              </w:rPr>
+            </w:pPr>
+            <w:r>
+              <w:rPr>
+                <w:strike/>
+              </w:rPr>
+              <w:t>Superglue battery</w:t>
             </w:r>
           </w:p>
         </w:tc>
@@ -2382,8 +4431,245 @@
 </w:document>
 </file>
 
+<file path=word/numbering.xml><?xml version="1.0" encoding="utf-8"?>
+<w:numbering xmlns:wpc="http://schemas.microsoft.com/office/word/2010/wordprocessingCanvas" xmlns:cx="http://schemas.microsoft.com/office/drawing/2014/chartex" xmlns:cx1="http://schemas.microsoft.com/office/drawing/2015/9/8/chartex" xmlns:cx2="http://schemas.microsoft.com/office/drawing/2015/10/21/chartex" xmlns:cx3="http://schemas.microsoft.com/office/drawing/2016/5/9/chartex" xmlns:cx4="http://schemas.microsoft.com/office/drawing/2016/5/10/chartex" xmlns:cx5="http://schemas.microsoft.com/office/drawing/2016/5/11/chartex" xmlns:cx6="http://schemas.microsoft.com/office/drawing/2016/5/12/chartex" xmlns:cx7="http://schemas.microsoft.com/office/drawing/2016/5/13/chartex" xmlns:cx8="http://schemas.microsoft.com/office/drawing/2016/5/14/chartex" xmlns:mc="http://schemas.openxmlformats.org/markup-compatibility/2006" xmlns:aink="http://schemas.microsoft.com/office/drawing/2016/ink" xmlns:am3d="http://schemas.microsoft.com/office/drawing/2017/model3d" xmlns:o="urn:schemas-microsoft-com:office:office" xmlns:oel="http://schemas.microsoft.com/office/2019/extlst" xmlns:r="http://schemas.openxmlformats.org/officeDocument/2006/relationships" xmlns:m="http://schemas.openxmlformats.org/officeDocument/2006/math" xmlns:v="urn:schemas-microsoft-com:vml" xmlns:wp14="http://schemas.microsoft.com/office/word/2010/wordprocessingDrawing" xmlns:wp="http://schemas.openxmlformats.org/drawingml/2006/wordprocessingDrawing" xmlns:w10="urn:schemas-microsoft-com:office:word" xmlns:w="http://schemas.openxmlformats.org/wordprocessingml/2006/main" xmlns:w14="http://schemas.microsoft.com/office/word/2010/wordml" xmlns:w15="http://schemas.microsoft.com/office/word/2012/wordml" xmlns:w16cex="http://schemas.microsoft.com/office/word/2018/wordml/cex" xmlns:w16cid="http://schemas.microsoft.com/office/word/2016/wordml/cid" xmlns:w16="http://schemas.microsoft.com/office/word/2018/wordml" xmlns:w16du="http://schemas.microsoft.com/office/word/2023/wordml/word16du" xmlns:w16sdtdh="http://schemas.microsoft.com/office/word/2020/wordml/sdtdatahash" xmlns:w16se="http://schemas.microsoft.com/office/word/2015/wordml/symex" xmlns:wpg="http://schemas.microsoft.com/office/word/2010/wordprocessingGroup" xmlns:wpi="http://schemas.microsoft.com/office/word/2010/wordprocessingInk" xmlns:wne="http://schemas.microsoft.com/office/word/2006/wordml" xmlns:wps="http://schemas.microsoft.com/office/word/2010/wordprocessingShape" mc:Ignorable="w14 w15 w16se w16cid w16 w16cex w16sdtdh w16du wp14">
+  <w:abstractNum w:abstractNumId="0" w15:restartNumberingAfterBreak="0">
+    <w:nsid w:val="20DC4975"/>
+    <w:multiLevelType w:val="hybridMultilevel"/>
+    <w:tmpl w:val="8EFE3D8C"/>
+    <w:lvl w:ilvl="0" w:tplc="08090001">
+      <w:start w:val="1"/>
+      <w:numFmt w:val="bullet"/>
+      <w:lvlText w:val=""/>
+      <w:lvlJc w:val="left"/>
+      <w:pPr>
+        <w:ind w:left="720" w:hanging="360"/>
+      </w:pPr>
+      <w:rPr>
+        <w:rFonts w:ascii="Symbol" w:hAnsi="Symbol" w:hint="default"/>
+      </w:rPr>
+    </w:lvl>
+    <w:lvl w:ilvl="1" w:tplc="08090003" w:tentative="1">
+      <w:start w:val="1"/>
+      <w:numFmt w:val="bullet"/>
+      <w:lvlText w:val="o"/>
+      <w:lvlJc w:val="left"/>
+      <w:pPr>
+        <w:ind w:left="1440" w:hanging="360"/>
+      </w:pPr>
+      <w:rPr>
+        <w:rFonts w:ascii="Courier New" w:hAnsi="Courier New" w:cs="Courier New" w:hint="default"/>
+      </w:rPr>
+    </w:lvl>
+    <w:lvl w:ilvl="2" w:tplc="08090005" w:tentative="1">
+      <w:start w:val="1"/>
+      <w:numFmt w:val="bullet"/>
+      <w:lvlText w:val=""/>
+      <w:lvlJc w:val="left"/>
+      <w:pPr>
+        <w:ind w:left="2160" w:hanging="360"/>
+      </w:pPr>
+      <w:rPr>
+        <w:rFonts w:ascii="Wingdings" w:hAnsi="Wingdings" w:hint="default"/>
+      </w:rPr>
+    </w:lvl>
+    <w:lvl w:ilvl="3" w:tplc="08090001" w:tentative="1">
+      <w:start w:val="1"/>
+      <w:numFmt w:val="bullet"/>
+      <w:lvlText w:val=""/>
+      <w:lvlJc w:val="left"/>
+      <w:pPr>
+        <w:ind w:left="2880" w:hanging="360"/>
+      </w:pPr>
+      <w:rPr>
+        <w:rFonts w:ascii="Symbol" w:hAnsi="Symbol" w:hint="default"/>
+      </w:rPr>
+    </w:lvl>
+    <w:lvl w:ilvl="4" w:tplc="08090003" w:tentative="1">
+      <w:start w:val="1"/>
+      <w:numFmt w:val="bullet"/>
+      <w:lvlText w:val="o"/>
+      <w:lvlJc w:val="left"/>
+      <w:pPr>
+        <w:ind w:left="3600" w:hanging="360"/>
+      </w:pPr>
+      <w:rPr>
+        <w:rFonts w:ascii="Courier New" w:hAnsi="Courier New" w:cs="Courier New" w:hint="default"/>
+      </w:rPr>
+    </w:lvl>
+    <w:lvl w:ilvl="5" w:tplc="08090005" w:tentative="1">
+      <w:start w:val="1"/>
+      <w:numFmt w:val="bullet"/>
+      <w:lvlText w:val=""/>
+      <w:lvlJc w:val="left"/>
+      <w:pPr>
+        <w:ind w:left="4320" w:hanging="360"/>
+      </w:pPr>
+      <w:rPr>
+        <w:rFonts w:ascii="Wingdings" w:hAnsi="Wingdings" w:hint="default"/>
+      </w:rPr>
+    </w:lvl>
+    <w:lvl w:ilvl="6" w:tplc="08090001" w:tentative="1">
+      <w:start w:val="1"/>
+      <w:numFmt w:val="bullet"/>
+      <w:lvlText w:val=""/>
+      <w:lvlJc w:val="left"/>
+      <w:pPr>
+        <w:ind w:left="5040" w:hanging="360"/>
+      </w:pPr>
+      <w:rPr>
+        <w:rFonts w:ascii="Symbol" w:hAnsi="Symbol" w:hint="default"/>
+      </w:rPr>
+    </w:lvl>
+    <w:lvl w:ilvl="7" w:tplc="08090003" w:tentative="1">
+      <w:start w:val="1"/>
+      <w:numFmt w:val="bullet"/>
+      <w:lvlText w:val="o"/>
+      <w:lvlJc w:val="left"/>
+      <w:pPr>
+        <w:ind w:left="5760" w:hanging="360"/>
+      </w:pPr>
+      <w:rPr>
+        <w:rFonts w:ascii="Courier New" w:hAnsi="Courier New" w:cs="Courier New" w:hint="default"/>
+      </w:rPr>
+    </w:lvl>
+    <w:lvl w:ilvl="8" w:tplc="08090005" w:tentative="1">
+      <w:start w:val="1"/>
+      <w:numFmt w:val="bullet"/>
+      <w:lvlText w:val=""/>
+      <w:lvlJc w:val="left"/>
+      <w:pPr>
+        <w:ind w:left="6480" w:hanging="360"/>
+      </w:pPr>
+      <w:rPr>
+        <w:rFonts w:ascii="Wingdings" w:hAnsi="Wingdings" w:hint="default"/>
+      </w:rPr>
+    </w:lvl>
+  </w:abstractNum>
+  <w:abstractNum w:abstractNumId="1" w15:restartNumberingAfterBreak="0">
+    <w:nsid w:val="620654C0"/>
+    <w:multiLevelType w:val="hybridMultilevel"/>
+    <w:tmpl w:val="3E1AF012"/>
+    <w:lvl w:ilvl="0" w:tplc="08090001">
+      <w:start w:val="1"/>
+      <w:numFmt w:val="bullet"/>
+      <w:lvlText w:val=""/>
+      <w:lvlJc w:val="left"/>
+      <w:pPr>
+        <w:ind w:left="720" w:hanging="360"/>
+      </w:pPr>
+      <w:rPr>
+        <w:rFonts w:ascii="Symbol" w:hAnsi="Symbol" w:hint="default"/>
+      </w:rPr>
+    </w:lvl>
+    <w:lvl w:ilvl="1" w:tplc="08090003" w:tentative="1">
+      <w:start w:val="1"/>
+      <w:numFmt w:val="bullet"/>
+      <w:lvlText w:val="o"/>
+      <w:lvlJc w:val="left"/>
+      <w:pPr>
+        <w:ind w:left="1440" w:hanging="360"/>
+      </w:pPr>
+      <w:rPr>
+        <w:rFonts w:ascii="Courier New" w:hAnsi="Courier New" w:cs="Courier New" w:hint="default"/>
+      </w:rPr>
+    </w:lvl>
+    <w:lvl w:ilvl="2" w:tplc="08090005" w:tentative="1">
+      <w:start w:val="1"/>
+      <w:numFmt w:val="bullet"/>
+      <w:lvlText w:val=""/>
+      <w:lvlJc w:val="left"/>
+      <w:pPr>
+        <w:ind w:left="2160" w:hanging="360"/>
+      </w:pPr>
+      <w:rPr>
+        <w:rFonts w:ascii="Wingdings" w:hAnsi="Wingdings" w:hint="default"/>
+      </w:rPr>
+    </w:lvl>
+    <w:lvl w:ilvl="3" w:tplc="08090001" w:tentative="1">
+      <w:start w:val="1"/>
+      <w:numFmt w:val="bullet"/>
+      <w:lvlText w:val=""/>
+      <w:lvlJc w:val="left"/>
+      <w:pPr>
+        <w:ind w:left="2880" w:hanging="360"/>
+      </w:pPr>
+      <w:rPr>
+        <w:rFonts w:ascii="Symbol" w:hAnsi="Symbol" w:hint="default"/>
+      </w:rPr>
+    </w:lvl>
+    <w:lvl w:ilvl="4" w:tplc="08090003" w:tentative="1">
+      <w:start w:val="1"/>
+      <w:numFmt w:val="bullet"/>
+      <w:lvlText w:val="o"/>
+      <w:lvlJc w:val="left"/>
+      <w:pPr>
+        <w:ind w:left="3600" w:hanging="360"/>
+      </w:pPr>
+      <w:rPr>
+        <w:rFonts w:ascii="Courier New" w:hAnsi="Courier New" w:cs="Courier New" w:hint="default"/>
+      </w:rPr>
+    </w:lvl>
+    <w:lvl w:ilvl="5" w:tplc="08090005" w:tentative="1">
+      <w:start w:val="1"/>
+      <w:numFmt w:val="bullet"/>
+      <w:lvlText w:val=""/>
+      <w:lvlJc w:val="left"/>
+      <w:pPr>
+        <w:ind w:left="4320" w:hanging="360"/>
+      </w:pPr>
+      <w:rPr>
+        <w:rFonts w:ascii="Wingdings" w:hAnsi="Wingdings" w:hint="default"/>
+      </w:rPr>
+    </w:lvl>
+    <w:lvl w:ilvl="6" w:tplc="08090001" w:tentative="1">
+      <w:start w:val="1"/>
+      <w:numFmt w:val="bullet"/>
+      <w:lvlText w:val=""/>
+      <w:lvlJc w:val="left"/>
+      <w:pPr>
+        <w:ind w:left="5040" w:hanging="360"/>
+      </w:pPr>
+      <w:rPr>
+        <w:rFonts w:ascii="Symbol" w:hAnsi="Symbol" w:hint="default"/>
+      </w:rPr>
+    </w:lvl>
+    <w:lvl w:ilvl="7" w:tplc="08090003" w:tentative="1">
+      <w:start w:val="1"/>
+      <w:numFmt w:val="bullet"/>
+      <w:lvlText w:val="o"/>
+      <w:lvlJc w:val="left"/>
+      <w:pPr>
+        <w:ind w:left="5760" w:hanging="360"/>
+      </w:pPr>
+      <w:rPr>
+        <w:rFonts w:ascii="Courier New" w:hAnsi="Courier New" w:cs="Courier New" w:hint="default"/>
+      </w:rPr>
+    </w:lvl>
+    <w:lvl w:ilvl="8" w:tplc="08090005" w:tentative="1">
+      <w:start w:val="1"/>
+      <w:numFmt w:val="bullet"/>
+      <w:lvlText w:val=""/>
+      <w:lvlJc w:val="left"/>
+      <w:pPr>
+        <w:ind w:left="6480" w:hanging="360"/>
+      </w:pPr>
+      <w:rPr>
+        <w:rFonts w:ascii="Wingdings" w:hAnsi="Wingdings" w:hint="default"/>
+      </w:rPr>
+    </w:lvl>
+  </w:abstractNum>
+  <w:num w:numId="1" w16cid:durableId="1374236445">
+    <w:abstractNumId w:val="0"/>
+  </w:num>
+  <w:num w:numId="2" w16cid:durableId="24914715">
+    <w:abstractNumId w:val="1"/>
+  </w:num>
+</w:numbering>
+</file>
+
 <file path=word/styles.xml><?xml version="1.0" encoding="utf-8"?>
-<w:styles xmlns:mc="http://schemas.openxmlformats.org/markup-compatibility/2006" xmlns:r="http://schemas.openxmlformats.org/officeDocument/2006/relationships" xmlns:w="http://schemas.openxmlformats.org/wordprocessingml/2006/main" xmlns:w14="http://schemas.microsoft.com/office/word/2010/wordml" xmlns:w15="http://schemas.microsoft.com/office/word/2012/wordml" xmlns:w16cex="http://schemas.microsoft.com/office/word/2018/wordml/cex" xmlns:w16cid="http://schemas.microsoft.com/office/word/2016/wordml/cid" xmlns:w16="http://schemas.microsoft.com/office/word/2018/wordml" xmlns:w16sdtdh="http://schemas.microsoft.com/office/word/2020/wordml/sdtdatahash" xmlns:w16se="http://schemas.microsoft.com/office/word/2015/wordml/symex" mc:Ignorable="w14 w15 w16se w16cid w16 w16cex w16sdtdh">
+<w:styles xmlns:mc="http://schemas.openxmlformats.org/markup-compatibility/2006" xmlns:r="http://schemas.openxmlformats.org/officeDocument/2006/relationships" xmlns:w="http://schemas.openxmlformats.org/wordprocessingml/2006/main" xmlns:w14="http://schemas.microsoft.com/office/word/2010/wordml" xmlns:w15="http://schemas.microsoft.com/office/word/2012/wordml" xmlns:w16cex="http://schemas.microsoft.com/office/word/2018/wordml/cex" xmlns:w16cid="http://schemas.microsoft.com/office/word/2016/wordml/cid" xmlns:w16="http://schemas.microsoft.com/office/word/2018/wordml" xmlns:w16du="http://schemas.microsoft.com/office/word/2023/wordml/word16du" xmlns:w16sdtdh="http://schemas.microsoft.com/office/word/2020/wordml/sdtdatahash" xmlns:w16se="http://schemas.microsoft.com/office/word/2015/wordml/symex" mc:Ignorable="w14 w15 w16se w16cid w16 w16cex w16sdtdh w16du">
   <w:docDefaults>
     <w:rPrDefault>
       <w:rPr>

</xml_diff>